<commit_message>
Uprava 2.2 casti #15
</commit_message>
<xml_diff>
--- a/Documentation/katalog_poziadaviek3.docx
+++ b/Documentation/katalog_poziadaviek3.docx
@@ -1,6 +1,6 @@
 
 <file path=word/document.xml><?xml version="1.0" encoding="utf-8"?>
-<w:document xmlns:wpc="http://schemas.microsoft.com/office/word/2010/wordprocessingCanvas" xmlns:cx="http://schemas.microsoft.com/office/drawing/2014/chartex" xmlns:cx1="http://schemas.microsoft.com/office/drawing/2015/9/8/chartex" xmlns:cx2="http://schemas.microsoft.com/office/drawing/2015/10/21/chartex" xmlns:cx3="http://schemas.microsoft.com/office/drawing/2016/5/9/chartex" xmlns:cx4="http://schemas.microsoft.com/office/drawing/2016/5/10/chartex" xmlns:cx5="http://schemas.microsoft.com/office/drawing/2016/5/11/chartex" xmlns:cx6="http://schemas.microsoft.com/office/drawing/2016/5/12/chartex" xmlns:cx7="http://schemas.microsoft.com/office/drawing/2016/5/13/chartex" xmlns:cx8="http://schemas.microsoft.com/office/drawing/2016/5/14/chartex" xmlns:mc="http://schemas.openxmlformats.org/markup-compatibility/2006" xmlns:aink="http://schemas.microsoft.com/office/drawing/2016/ink" xmlns:am3d="http://schemas.microsoft.com/office/drawing/2017/model3d" xmlns:o="urn:schemas-microsoft-com:office:office" xmlns:r="http://schemas.openxmlformats.org/officeDocument/2006/relationships" xmlns:m="http://schemas.openxmlformats.org/officeDocument/2006/math" xmlns:v="urn:schemas-microsoft-com:vml" xmlns:wp14="http://schemas.microsoft.com/office/word/2010/wordprocessingDrawing" xmlns:wp="http://schemas.openxmlformats.org/drawingml/2006/wordprocessingDrawing" xmlns:w10="urn:schemas-microsoft-com:office:word" xmlns:w="http://schemas.openxmlformats.org/wordprocessingml/2006/main" xmlns:w14="http://schemas.microsoft.com/office/word/2010/wordml" xmlns:w15="http://schemas.microsoft.com/office/word/2012/wordml" xmlns:w16cid="http://schemas.microsoft.com/office/word/2016/wordml/cid" xmlns:w16se="http://schemas.microsoft.com/office/word/2015/wordml/symex" xmlns:wpg="http://schemas.microsoft.com/office/word/2010/wordprocessingGroup" xmlns:wpi="http://schemas.microsoft.com/office/word/2010/wordprocessingInk" xmlns:wne="http://schemas.microsoft.com/office/word/2006/wordml" xmlns:wps="http://schemas.microsoft.com/office/word/2010/wordprocessingShape" mc:Ignorable="w14 w15 w16se w16cid wp14">
+<w:document xmlns:wpc="http://schemas.microsoft.com/office/word/2010/wordprocessingCanvas" xmlns:cx="http://schemas.microsoft.com/office/drawing/2014/chartex" xmlns:cx1="http://schemas.microsoft.com/office/drawing/2015/9/8/chartex" xmlns:cx2="http://schemas.microsoft.com/office/drawing/2015/10/21/chartex" xmlns:cx3="http://schemas.microsoft.com/office/drawing/2016/5/9/chartex" xmlns:cx4="http://schemas.microsoft.com/office/drawing/2016/5/10/chartex" xmlns:cx5="http://schemas.microsoft.com/office/drawing/2016/5/11/chartex" xmlns:cx6="http://schemas.microsoft.com/office/drawing/2016/5/12/chartex" xmlns:cx7="http://schemas.microsoft.com/office/drawing/2016/5/13/chartex" xmlns:cx8="http://schemas.microsoft.com/office/drawing/2016/5/14/chartex" xmlns:mc="http://schemas.openxmlformats.org/markup-compatibility/2006" xmlns:aink="http://schemas.microsoft.com/office/drawing/2016/ink" xmlns:am3d="http://schemas.microsoft.com/office/drawing/2017/model3d" xmlns:o="urn:schemas-microsoft-com:office:office" xmlns:r="http://schemas.openxmlformats.org/officeDocument/2006/relationships" xmlns:m="http://schemas.openxmlformats.org/officeDocument/2006/math" xmlns:v="urn:schemas-microsoft-com:vml" xmlns:wp14="http://schemas.microsoft.com/office/word/2010/wordprocessingDrawing" xmlns:wp="http://schemas.openxmlformats.org/drawingml/2006/wordprocessingDrawing" xmlns:w10="urn:schemas-microsoft-com:office:word" xmlns:w="http://schemas.openxmlformats.org/wordprocessingml/2006/main" xmlns:w14="http://schemas.microsoft.com/office/word/2010/wordml" xmlns:w15="http://schemas.microsoft.com/office/word/2012/wordml" xmlns:w16cex="http://schemas.microsoft.com/office/word/2018/wordml/cex" xmlns:w16cid="http://schemas.microsoft.com/office/word/2016/wordml/cid" xmlns:w16="http://schemas.microsoft.com/office/word/2018/wordml" xmlns:w16sdtdh="http://schemas.microsoft.com/office/word/2020/wordml/sdtdatahash" xmlns:w16se="http://schemas.microsoft.com/office/word/2015/wordml/symex" xmlns:wpg="http://schemas.microsoft.com/office/word/2010/wordprocessingGroup" xmlns:wpi="http://schemas.microsoft.com/office/word/2010/wordprocessingInk" xmlns:wne="http://schemas.microsoft.com/office/word/2006/wordml" xmlns:wps="http://schemas.microsoft.com/office/word/2010/wordprocessingShape" mc:Ignorable="w14 w15 w16se w16cid w16 w16cex w16sdtdh wp14">
   <w:body>
     <w:p>
       <w:pPr>
@@ -52,9 +52,9 @@
     </w:p>
     <w:p>
       <w:pPr>
-        <w:pStyle w:val="Hlavikaobsahu"/>
-        <w:rPr>
-          <w:rStyle w:val="Zvraznenodkaz"/>
+        <w:pStyle w:val="TOCHeading"/>
+        <w:rPr>
+          <w:rStyle w:val="IntenseReference"/>
           <w:rFonts w:asciiTheme="minorHAnsi" w:hAnsiTheme="minorHAnsi" w:cstheme="minorHAnsi"/>
           <w:sz w:val="72"/>
           <w:szCs w:val="72"/>
@@ -62,7 +62,7 @@
       </w:pPr>
       <w:r>
         <w:rPr>
-          <w:rStyle w:val="Zvraznenodkaz"/>
+          <w:rStyle w:val="IntenseReference"/>
           <w:rFonts w:asciiTheme="minorHAnsi" w:hAnsiTheme="minorHAnsi" w:cstheme="minorHAnsi"/>
           <w:sz w:val="72"/>
           <w:szCs w:val="72"/>
@@ -74,108 +74,107 @@
       <w:pPr>
         <w:spacing w:after="0"/>
         <w:rPr>
-          <w:rStyle w:val="Zvraznenodkaz"/>
+          <w:rStyle w:val="IntenseReference"/>
           <w:rFonts w:cstheme="minorHAnsi"/>
           <w:sz w:val="36"/>
           <w:szCs w:val="36"/>
         </w:rPr>
       </w:pPr>
-      <w:proofErr w:type="spellStart"/>
-      <w:r>
-        <w:rPr>
-          <w:rStyle w:val="Zvraznenodkaz"/>
+      <w:r>
+        <w:rPr>
+          <w:rStyle w:val="IntenseReference"/>
           <w:rFonts w:cstheme="minorHAnsi"/>
           <w:sz w:val="36"/>
           <w:szCs w:val="36"/>
         </w:rPr>
-        <w:t>World</w:t>
-      </w:r>
-      <w:proofErr w:type="spellEnd"/>
-      <w:r>
-        <w:rPr>
-          <w:rStyle w:val="Zvraznenodkaz"/>
+        <w:t>World Value Survey (DEKK)</w:t>
+      </w:r>
+    </w:p>
+    <w:p>
+      <w:pPr>
+        <w:spacing w:after="0"/>
+        <w:rPr>
+          <w:rFonts w:cstheme="minorHAnsi"/>
+          <w:sz w:val="28"/>
+          <w:szCs w:val="28"/>
+        </w:rPr>
+      </w:pPr>
+      <w:r>
+        <w:rPr>
+          <w:rFonts w:cstheme="minorHAnsi"/>
+          <w:sz w:val="28"/>
+          <w:szCs w:val="28"/>
+        </w:rPr>
+        <w:t>Získanie údajov, vizualizácia, výpočet korelácie,</w:t>
+      </w:r>
+    </w:p>
+    <w:p>
+      <w:pPr>
+        <w:spacing w:after="0"/>
+        <w:rPr>
+          <w:rFonts w:cstheme="minorHAnsi"/>
+          <w:sz w:val="28"/>
+          <w:szCs w:val="28"/>
+        </w:rPr>
+      </w:pPr>
+      <w:r>
+        <w:rPr>
+          <w:rFonts w:cstheme="minorHAnsi"/>
+          <w:sz w:val="28"/>
+          <w:szCs w:val="28"/>
+        </w:rPr>
+        <w:t>aktualizácia dát, štatistické údaje</w:t>
+      </w:r>
+    </w:p>
+    <w:p>
+      <w:pPr>
+        <w:spacing w:after="0"/>
+        <w:rPr>
           <w:rFonts w:cstheme="minorHAnsi"/>
           <w:sz w:val="36"/>
           <w:szCs w:val="36"/>
         </w:rPr>
-        <w:t xml:space="preserve"> </w:t>
-      </w:r>
-      <w:proofErr w:type="spellStart"/>
-      <w:r>
-        <w:rPr>
-          <w:rStyle w:val="Zvraznenodkaz"/>
+      </w:pPr>
+    </w:p>
+    <w:p>
+      <w:pPr>
+        <w:spacing w:after="0"/>
+        <w:rPr>
           <w:rFonts w:cstheme="minorHAnsi"/>
           <w:sz w:val="36"/>
           <w:szCs w:val="36"/>
         </w:rPr>
-        <w:t>Value</w:t>
-      </w:r>
-      <w:proofErr w:type="spellEnd"/>
-      <w:r>
-        <w:rPr>
-          <w:rStyle w:val="Zvraznenodkaz"/>
+      </w:pPr>
+    </w:p>
+    <w:p>
+      <w:pPr>
+        <w:spacing w:after="0"/>
+        <w:rPr>
           <w:rFonts w:cstheme="minorHAnsi"/>
           <w:sz w:val="36"/>
           <w:szCs w:val="36"/>
         </w:rPr>
-        <w:t xml:space="preserve"> </w:t>
-      </w:r>
-      <w:proofErr w:type="spellStart"/>
-      <w:r>
-        <w:rPr>
-          <w:rStyle w:val="Zvraznenodkaz"/>
+      </w:pPr>
+    </w:p>
+    <w:p>
+      <w:pPr>
+        <w:spacing w:after="0"/>
+        <w:rPr>
           <w:rFonts w:cstheme="minorHAnsi"/>
           <w:sz w:val="36"/>
           <w:szCs w:val="36"/>
         </w:rPr>
-        <w:t>Survey</w:t>
-      </w:r>
-      <w:proofErr w:type="spellEnd"/>
-      <w:r>
-        <w:rPr>
-          <w:rStyle w:val="Zvraznenodkaz"/>
+      </w:pPr>
+    </w:p>
+    <w:p>
+      <w:pPr>
+        <w:spacing w:after="0"/>
+        <w:rPr>
           <w:rFonts w:cstheme="minorHAnsi"/>
           <w:sz w:val="36"/>
           <w:szCs w:val="36"/>
         </w:rPr>
-        <w:t xml:space="preserve"> (DEKK)</w:t>
-      </w:r>
-    </w:p>
-    <w:p>
-      <w:pPr>
-        <w:spacing w:after="0"/>
-        <w:rPr>
-          <w:rFonts w:cstheme="minorHAnsi"/>
-          <w:sz w:val="28"/>
-          <w:szCs w:val="28"/>
-        </w:rPr>
-      </w:pPr>
-      <w:r>
-        <w:rPr>
-          <w:rFonts w:cstheme="minorHAnsi"/>
-          <w:sz w:val="28"/>
-          <w:szCs w:val="28"/>
-        </w:rPr>
-        <w:t>Získanie údajov, vizualizácia, výpočet korelácie,</w:t>
-      </w:r>
-    </w:p>
-    <w:p>
-      <w:pPr>
-        <w:spacing w:after="0"/>
-        <w:rPr>
-          <w:rFonts w:cstheme="minorHAnsi"/>
-          <w:sz w:val="28"/>
-          <w:szCs w:val="28"/>
-        </w:rPr>
-      </w:pPr>
-      <w:r>
-        <w:rPr>
-          <w:rFonts w:cstheme="minorHAnsi"/>
-          <w:sz w:val="28"/>
-          <w:szCs w:val="28"/>
-        </w:rPr>
-        <w:t>aktualizácia dát, štatistické údaje</w:t>
-      </w:r>
+      </w:pPr>
     </w:p>
     <w:p>
       <w:pPr>
@@ -222,56 +221,6 @@
         <w:spacing w:after="0"/>
         <w:rPr>
           <w:rFonts w:cstheme="minorHAnsi"/>
-          <w:sz w:val="36"/>
-          <w:szCs w:val="36"/>
-        </w:rPr>
-      </w:pPr>
-    </w:p>
-    <w:p>
-      <w:pPr>
-        <w:spacing w:after="0"/>
-        <w:rPr>
-          <w:rFonts w:cstheme="minorHAnsi"/>
-          <w:sz w:val="36"/>
-          <w:szCs w:val="36"/>
-        </w:rPr>
-      </w:pPr>
-    </w:p>
-    <w:p>
-      <w:pPr>
-        <w:spacing w:after="0"/>
-        <w:rPr>
-          <w:rFonts w:cstheme="minorHAnsi"/>
-          <w:sz w:val="36"/>
-          <w:szCs w:val="36"/>
-        </w:rPr>
-      </w:pPr>
-    </w:p>
-    <w:p>
-      <w:pPr>
-        <w:spacing w:after="0"/>
-        <w:rPr>
-          <w:rFonts w:cstheme="minorHAnsi"/>
-          <w:sz w:val="36"/>
-          <w:szCs w:val="36"/>
-        </w:rPr>
-      </w:pPr>
-    </w:p>
-    <w:p>
-      <w:pPr>
-        <w:spacing w:after="0"/>
-        <w:rPr>
-          <w:rFonts w:cstheme="minorHAnsi"/>
-          <w:sz w:val="36"/>
-          <w:szCs w:val="36"/>
-        </w:rPr>
-      </w:pPr>
-    </w:p>
-    <w:p>
-      <w:pPr>
-        <w:spacing w:after="0"/>
-        <w:rPr>
-          <w:rFonts w:cstheme="minorHAnsi"/>
           <w:sz w:val="24"/>
           <w:szCs w:val="24"/>
         </w:rPr>
@@ -462,54 +411,8 @@
           <w:color w:val="000000"/>
           <w:shd w:val="clear" w:color="auto" w:fill="FFFFFF"/>
         </w:rPr>
-        <w:t>Zuzana </w:t>
-      </w:r>
-      <w:proofErr w:type="spellStart"/>
-      <w:r>
-        <w:rPr>
-          <w:rFonts w:cstheme="minorHAnsi"/>
-          <w:color w:val="000000"/>
-          <w:shd w:val="clear" w:color="auto" w:fill="FFFFFF"/>
-        </w:rPr>
-        <w:t>Mačicová</w:t>
-      </w:r>
-      <w:proofErr w:type="spellEnd"/>
-      <w:r>
-        <w:rPr>
-          <w:rFonts w:cstheme="minorHAnsi"/>
-          <w:color w:val="000000"/>
-          <w:shd w:val="clear" w:color="auto" w:fill="FFFFFF"/>
-        </w:rPr>
-        <w:t xml:space="preserve">, Vladimír Ačjak, Marek </w:t>
-      </w:r>
-      <w:proofErr w:type="spellStart"/>
-      <w:r>
-        <w:rPr>
-          <w:rFonts w:cstheme="minorHAnsi"/>
-          <w:color w:val="000000"/>
-          <w:shd w:val="clear" w:color="auto" w:fill="FFFFFF"/>
-        </w:rPr>
-        <w:t>Lichvár</w:t>
-      </w:r>
-      <w:proofErr w:type="spellEnd"/>
-      <w:r>
-        <w:rPr>
-          <w:rFonts w:cstheme="minorHAnsi"/>
-          <w:color w:val="000000"/>
-          <w:shd w:val="clear" w:color="auto" w:fill="FFFFFF"/>
-        </w:rPr>
-        <w:t xml:space="preserve">, Richard </w:t>
-      </w:r>
-      <w:proofErr w:type="spellStart"/>
-      <w:r>
-        <w:rPr>
-          <w:rFonts w:cstheme="minorHAnsi"/>
-          <w:color w:val="000000"/>
-          <w:shd w:val="clear" w:color="auto" w:fill="FFFFFF"/>
-        </w:rPr>
-        <w:t>Mištík</w:t>
-      </w:r>
-      <w:proofErr w:type="spellEnd"/>
+        <w:t>Zuzana Mačicová, Vladimír Ačjak, Marek Lichvár, Richard Mištík</w:t>
+      </w:r>
     </w:p>
     <w:p>
       <w:pPr>
@@ -524,10 +427,9 @@
       <w:bookmarkStart w:id="3" w:name="_Toc85904606"/>
       <w:bookmarkStart w:id="4" w:name="_Toc86254974"/>
       <w:bookmarkStart w:id="5" w:name="_Toc86255001"/>
-      <w:proofErr w:type="spellStart"/>
-      <w:r>
-        <w:rPr>
-          <w:rStyle w:val="Nadpis1Char"/>
+      <w:r>
+        <w:rPr>
+          <w:rStyle w:val="Heading1Char"/>
           <w:rFonts w:asciiTheme="minorHAnsi" w:hAnsiTheme="minorHAnsi" w:cstheme="minorHAnsi"/>
           <w:b/>
           <w:bCs/>
@@ -535,15 +437,12 @@
         <w:lastRenderedPageBreak/>
         <w:t>Obsah</w:t>
       </w:r>
-      <w:bookmarkStart w:id="6" w:name="_GoBack"/>
       <w:bookmarkEnd w:id="0"/>
       <w:bookmarkEnd w:id="1"/>
       <w:bookmarkEnd w:id="2"/>
       <w:bookmarkEnd w:id="3"/>
       <w:bookmarkEnd w:id="4"/>
       <w:bookmarkEnd w:id="5"/>
-      <w:bookmarkEnd w:id="6"/>
-      <w:proofErr w:type="spellEnd"/>
     </w:p>
     <w:sdt>
       <w:sdtPr>
@@ -562,7 +461,7 @@
           <w:pPr>
             <w:spacing w:after="0"/>
             <w:rPr>
-              <w:rStyle w:val="Nadpis1Char"/>
+              <w:rStyle w:val="Heading1Char"/>
               <w:rFonts w:asciiTheme="minorHAnsi" w:hAnsiTheme="minorHAnsi" w:cstheme="minorHAnsi"/>
               <w:b/>
               <w:bCs/>
@@ -571,7 +470,7 @@
         </w:p>
         <w:p>
           <w:pPr>
-            <w:pStyle w:val="Obsah1"/>
+            <w:pStyle w:val="TOC1"/>
             <w:rPr>
               <w:rFonts w:cstheme="minorBidi"/>
               <w:b w:val="0"/>
@@ -591,7 +490,7 @@
           <w:hyperlink w:anchor="_Toc86255002" w:history="1">
             <w:r>
               <w:rPr>
-                <w:rStyle w:val="Hypertextovprepojenie"/>
+                <w:rStyle w:val="Hyperlink"/>
               </w:rPr>
               <w:t>1. Úvod</w:t>
             </w:r>
@@ -640,7 +539,7 @@
         </w:p>
         <w:p>
           <w:pPr>
-            <w:pStyle w:val="Obsah2"/>
+            <w:pStyle w:val="TOC2"/>
             <w:rPr>
               <w:rFonts w:asciiTheme="minorHAnsi" w:hAnsiTheme="minorHAnsi" w:cstheme="minorBidi"/>
               <w:b w:val="0"/>
@@ -650,7 +549,7 @@
           <w:hyperlink w:anchor="_Toc86255003" w:history="1">
             <w:r>
               <w:rPr>
-                <w:rStyle w:val="Hypertextovprepojenie"/>
+                <w:rStyle w:val="Hyperlink"/>
                 <w:rFonts w:cstheme="minorHAnsi"/>
               </w:rPr>
               <w:t>1.1 Účel katalógu požiadaviek</w:t>
@@ -700,7 +599,7 @@
         </w:p>
         <w:p>
           <w:pPr>
-            <w:pStyle w:val="Obsah2"/>
+            <w:pStyle w:val="TOC2"/>
             <w:rPr>
               <w:rFonts w:asciiTheme="minorHAnsi" w:hAnsiTheme="minorHAnsi" w:cstheme="minorBidi"/>
               <w:b w:val="0"/>
@@ -710,7 +609,7 @@
           <w:hyperlink w:anchor="_Toc86255004" w:history="1">
             <w:r>
               <w:rPr>
-                <w:rStyle w:val="Hypertextovprepojenie"/>
+                <w:rStyle w:val="Hyperlink"/>
                 <w:rFonts w:cstheme="minorHAnsi"/>
               </w:rPr>
               <w:t>1.2 Rozsah využitia systému</w:t>
@@ -760,7 +659,7 @@
         </w:p>
         <w:p>
           <w:pPr>
-            <w:pStyle w:val="Obsah2"/>
+            <w:pStyle w:val="TOC2"/>
             <w:rPr>
               <w:rFonts w:asciiTheme="minorHAnsi" w:hAnsiTheme="minorHAnsi" w:cstheme="minorBidi"/>
               <w:b w:val="0"/>
@@ -770,7 +669,7 @@
           <w:hyperlink w:anchor="_Toc86255005" w:history="1">
             <w:r>
               <w:rPr>
-                <w:rStyle w:val="Hypertextovprepojenie"/>
+                <w:rStyle w:val="Hyperlink"/>
                 <w:rFonts w:cstheme="minorHAnsi"/>
               </w:rPr>
               <w:t>1.3 Slovník pojmov</w:t>
@@ -820,7 +719,7 @@
         </w:p>
         <w:p>
           <w:pPr>
-            <w:pStyle w:val="Obsah2"/>
+            <w:pStyle w:val="TOC2"/>
             <w:rPr>
               <w:rFonts w:asciiTheme="minorHAnsi" w:hAnsiTheme="minorHAnsi" w:cstheme="minorBidi"/>
               <w:b w:val="0"/>
@@ -830,7 +729,7 @@
           <w:hyperlink w:anchor="_Toc86255006" w:history="1">
             <w:r>
               <w:rPr>
-                <w:rStyle w:val="Hypertextovprepojenie"/>
+                <w:rStyle w:val="Hyperlink"/>
                 <w:rFonts w:cstheme="minorHAnsi"/>
               </w:rPr>
               <w:t>1.4 Odkazy a referencie</w:t>
@@ -880,7 +779,7 @@
         </w:p>
         <w:p>
           <w:pPr>
-            <w:pStyle w:val="Obsah2"/>
+            <w:pStyle w:val="TOC2"/>
             <w:rPr>
               <w:rFonts w:asciiTheme="minorHAnsi" w:hAnsiTheme="minorHAnsi" w:cstheme="minorBidi"/>
               <w:b w:val="0"/>
@@ -890,7 +789,7 @@
           <w:hyperlink w:anchor="_Toc86255007" w:history="1">
             <w:r>
               <w:rPr>
-                <w:rStyle w:val="Hypertextovprepojenie"/>
+                <w:rStyle w:val="Hyperlink"/>
                 <w:rFonts w:cstheme="minorHAnsi"/>
               </w:rPr>
               <w:t>1.5 Prehľad nasledujúcich kapitol</w:t>
@@ -940,7 +839,7 @@
         </w:p>
         <w:p>
           <w:pPr>
-            <w:pStyle w:val="Obsah1"/>
+            <w:pStyle w:val="TOC1"/>
             <w:rPr>
               <w:rFonts w:cstheme="minorBidi"/>
               <w:b w:val="0"/>
@@ -951,7 +850,7 @@
           <w:hyperlink w:anchor="_Toc86255008" w:history="1">
             <w:r>
               <w:rPr>
-                <w:rStyle w:val="Hypertextovprepojenie"/>
+                <w:rStyle w:val="Hyperlink"/>
               </w:rPr>
               <w:t>2. Všeobecný popis</w:t>
             </w:r>
@@ -1000,7 +899,7 @@
         </w:p>
         <w:p>
           <w:pPr>
-            <w:pStyle w:val="Obsah2"/>
+            <w:pStyle w:val="TOC2"/>
             <w:rPr>
               <w:rFonts w:asciiTheme="minorHAnsi" w:hAnsiTheme="minorHAnsi" w:cstheme="minorBidi"/>
               <w:b w:val="0"/>
@@ -1010,7 +909,7 @@
           <w:hyperlink w:anchor="_Toc86255009" w:history="1">
             <w:r>
               <w:rPr>
-                <w:rStyle w:val="Hypertextovprepojenie"/>
+                <w:rStyle w:val="Hyperlink"/>
                 <w:rFonts w:cstheme="minorHAnsi"/>
               </w:rPr>
               <w:t>2.1 Perspektíva projektu</w:t>
@@ -1060,7 +959,7 @@
         </w:p>
         <w:p>
           <w:pPr>
-            <w:pStyle w:val="Obsah2"/>
+            <w:pStyle w:val="TOC2"/>
             <w:rPr>
               <w:rFonts w:asciiTheme="minorHAnsi" w:hAnsiTheme="minorHAnsi" w:cstheme="minorBidi"/>
               <w:b w:val="0"/>
@@ -1070,7 +969,7 @@
           <w:hyperlink w:anchor="_Toc86255010" w:history="1">
             <w:r>
               <w:rPr>
-                <w:rStyle w:val="Hypertextovprepojenie"/>
+                <w:rStyle w:val="Hyperlink"/>
                 <w:rFonts w:cstheme="minorHAnsi"/>
               </w:rPr>
               <w:t>2.2 Funkcie systému</w:t>
@@ -1120,7 +1019,7 @@
         </w:p>
         <w:p>
           <w:pPr>
-            <w:pStyle w:val="Obsah2"/>
+            <w:pStyle w:val="TOC2"/>
             <w:rPr>
               <w:rFonts w:asciiTheme="minorHAnsi" w:hAnsiTheme="minorHAnsi" w:cstheme="minorBidi"/>
               <w:b w:val="0"/>
@@ -1130,7 +1029,7 @@
           <w:hyperlink w:anchor="_Toc86255011" w:history="1">
             <w:r>
               <w:rPr>
-                <w:rStyle w:val="Hypertextovprepojenie"/>
+                <w:rStyle w:val="Hyperlink"/>
                 <w:rFonts w:cstheme="minorHAnsi"/>
               </w:rPr>
               <w:t>2.3 Charakteristika používateľov</w:t>
@@ -1180,7 +1079,7 @@
         </w:p>
         <w:p>
           <w:pPr>
-            <w:pStyle w:val="Obsah2"/>
+            <w:pStyle w:val="TOC2"/>
             <w:rPr>
               <w:rFonts w:asciiTheme="minorHAnsi" w:hAnsiTheme="minorHAnsi" w:cstheme="minorBidi"/>
               <w:b w:val="0"/>
@@ -1190,7 +1089,7 @@
           <w:hyperlink w:anchor="_Toc86255012" w:history="1">
             <w:r>
               <w:rPr>
-                <w:rStyle w:val="Hypertextovprepojenie"/>
+                <w:rStyle w:val="Hyperlink"/>
                 <w:rFonts w:cstheme="minorHAnsi"/>
               </w:rPr>
               <w:t>2.4 Predpoklady, závislosti a obmedzenia</w:t>
@@ -1240,7 +1139,7 @@
         </w:p>
         <w:p>
           <w:pPr>
-            <w:pStyle w:val="Obsah1"/>
+            <w:pStyle w:val="TOC1"/>
             <w:rPr>
               <w:rFonts w:cstheme="minorBidi"/>
               <w:b w:val="0"/>
@@ -1251,7 +1150,7 @@
           <w:hyperlink w:anchor="_Toc86255013" w:history="1">
             <w:r>
               <w:rPr>
-                <w:rStyle w:val="Hypertextovprepojenie"/>
+                <w:rStyle w:val="Hyperlink"/>
               </w:rPr>
               <w:t>3. Špecifikácia požiadaviek</w:t>
             </w:r>
@@ -1300,7 +1199,7 @@
         </w:p>
         <w:p>
           <w:pPr>
-            <w:pStyle w:val="Obsah2"/>
+            <w:pStyle w:val="TOC2"/>
             <w:rPr>
               <w:rFonts w:asciiTheme="minorHAnsi" w:hAnsiTheme="minorHAnsi" w:cstheme="minorBidi"/>
               <w:b w:val="0"/>
@@ -1310,7 +1209,7 @@
           <w:hyperlink w:anchor="_Toc86255014" w:history="1">
             <w:r>
               <w:rPr>
-                <w:rStyle w:val="Hypertextovprepojenie"/>
+                <w:rStyle w:val="Hyperlink"/>
                 <w:rFonts w:cstheme="minorHAnsi"/>
               </w:rPr>
               <w:t>3.1 Funkčné požiadavky</w:t>
@@ -1360,7 +1259,7 @@
         </w:p>
         <w:p>
           <w:pPr>
-            <w:pStyle w:val="Obsah3"/>
+            <w:pStyle w:val="TOC3"/>
             <w:tabs>
               <w:tab w:val="right" w:leader="dot" w:pos="9062"/>
             </w:tabs>
@@ -1372,7 +1271,7 @@
           <w:hyperlink w:anchor="_Toc86255015" w:history="1">
             <w:r>
               <w:rPr>
-                <w:rStyle w:val="Hypertextovprepojenie"/>
+                <w:rStyle w:val="Hyperlink"/>
                 <w:rFonts w:cstheme="minorHAnsi"/>
                 <w:b/>
                 <w:bCs/>
@@ -1432,7 +1331,7 @@
         </w:p>
         <w:p>
           <w:pPr>
-            <w:pStyle w:val="Obsah3"/>
+            <w:pStyle w:val="TOC3"/>
             <w:tabs>
               <w:tab w:val="right" w:leader="dot" w:pos="9062"/>
             </w:tabs>
@@ -1444,7 +1343,7 @@
           <w:hyperlink w:anchor="_Toc86255016" w:history="1">
             <w:r>
               <w:rPr>
-                <w:rStyle w:val="Hypertextovprepojenie"/>
+                <w:rStyle w:val="Hyperlink"/>
                 <w:rFonts w:cstheme="minorHAnsi"/>
                 <w:b/>
                 <w:bCs/>
@@ -1504,7 +1403,7 @@
         </w:p>
         <w:p>
           <w:pPr>
-            <w:pStyle w:val="Obsah3"/>
+            <w:pStyle w:val="TOC3"/>
             <w:tabs>
               <w:tab w:val="right" w:leader="dot" w:pos="9062"/>
             </w:tabs>
@@ -1516,7 +1415,7 @@
           <w:hyperlink w:anchor="_Toc86255017" w:history="1">
             <w:r>
               <w:rPr>
-                <w:rStyle w:val="Hypertextovprepojenie"/>
+                <w:rStyle w:val="Hyperlink"/>
                 <w:rFonts w:cstheme="minorHAnsi"/>
                 <w:b/>
                 <w:bCs/>
@@ -1576,7 +1475,7 @@
         </w:p>
         <w:p>
           <w:pPr>
-            <w:pStyle w:val="Obsah2"/>
+            <w:pStyle w:val="TOC2"/>
             <w:tabs>
               <w:tab w:val="left" w:pos="880"/>
             </w:tabs>
@@ -1589,7 +1488,7 @@
           <w:hyperlink w:anchor="_Toc86255018" w:history="1">
             <w:r>
               <w:rPr>
-                <w:rStyle w:val="Hypertextovprepojenie"/>
+                <w:rStyle w:val="Hyperlink"/>
                 <w:rFonts w:cstheme="minorHAnsi"/>
               </w:rPr>
               <w:t>3.2</w:t>
@@ -1604,7 +1503,7 @@
             </w:r>
             <w:r>
               <w:rPr>
-                <w:rStyle w:val="Hypertextovprepojenie"/>
+                <w:rStyle w:val="Hyperlink"/>
                 <w:rFonts w:cstheme="minorHAnsi"/>
               </w:rPr>
               <w:t>Kvalitatívne požiadavky</w:t>
@@ -1654,7 +1553,7 @@
         </w:p>
         <w:p>
           <w:pPr>
-            <w:pStyle w:val="Obsah3"/>
+            <w:pStyle w:val="TOC3"/>
             <w:tabs>
               <w:tab w:val="right" w:leader="dot" w:pos="9062"/>
             </w:tabs>
@@ -1666,7 +1565,7 @@
           <w:hyperlink w:anchor="_Toc86255019" w:history="1">
             <w:r>
               <w:rPr>
-                <w:rStyle w:val="Hypertextovprepojenie"/>
+                <w:rStyle w:val="Hyperlink"/>
                 <w:rFonts w:cstheme="minorHAnsi"/>
                 <w:b/>
                 <w:bCs/>
@@ -1726,7 +1625,7 @@
         </w:p>
         <w:p>
           <w:pPr>
-            <w:pStyle w:val="Obsah3"/>
+            <w:pStyle w:val="TOC3"/>
             <w:tabs>
               <w:tab w:val="right" w:leader="dot" w:pos="9062"/>
             </w:tabs>
@@ -1738,7 +1637,7 @@
           <w:hyperlink w:anchor="_Toc86255020" w:history="1">
             <w:r>
               <w:rPr>
-                <w:rStyle w:val="Hypertextovprepojenie"/>
+                <w:rStyle w:val="Hyperlink"/>
                 <w:rFonts w:cstheme="minorHAnsi"/>
                 <w:b/>
                 <w:bCs/>
@@ -1798,7 +1697,7 @@
         </w:p>
         <w:p>
           <w:pPr>
-            <w:pStyle w:val="Obsah3"/>
+            <w:pStyle w:val="TOC3"/>
             <w:tabs>
               <w:tab w:val="right" w:leader="dot" w:pos="9062"/>
             </w:tabs>
@@ -1810,7 +1709,7 @@
           <w:hyperlink w:anchor="_Toc86255021" w:history="1">
             <w:r>
               <w:rPr>
-                <w:rStyle w:val="Hypertextovprepojenie"/>
+                <w:rStyle w:val="Hyperlink"/>
                 <w:rFonts w:cstheme="minorHAnsi"/>
                 <w:b/>
                 <w:bCs/>
@@ -1870,7 +1769,7 @@
         </w:p>
         <w:p>
           <w:pPr>
-            <w:pStyle w:val="Obsah3"/>
+            <w:pStyle w:val="TOC3"/>
             <w:tabs>
               <w:tab w:val="right" w:leader="dot" w:pos="9062"/>
             </w:tabs>
@@ -1882,7 +1781,7 @@
           <w:hyperlink w:anchor="_Toc86255022" w:history="1">
             <w:r>
               <w:rPr>
-                <w:rStyle w:val="Hypertextovprepojenie"/>
+                <w:rStyle w:val="Hyperlink"/>
                 <w:rFonts w:cstheme="minorHAnsi"/>
                 <w:b/>
                 <w:bCs/>
@@ -1942,7 +1841,7 @@
         </w:p>
         <w:p>
           <w:pPr>
-            <w:pStyle w:val="Obsah3"/>
+            <w:pStyle w:val="TOC3"/>
             <w:tabs>
               <w:tab w:val="right" w:leader="dot" w:pos="9062"/>
             </w:tabs>
@@ -1954,7 +1853,7 @@
           <w:hyperlink w:anchor="_Toc86255023" w:history="1">
             <w:r>
               <w:rPr>
-                <w:rStyle w:val="Hypertextovprepojenie"/>
+                <w:rStyle w:val="Hyperlink"/>
                 <w:rFonts w:cstheme="minorHAnsi"/>
                 <w:b/>
                 <w:bCs/>
@@ -2014,7 +1913,7 @@
         </w:p>
         <w:p>
           <w:pPr>
-            <w:pStyle w:val="Obsah2"/>
+            <w:pStyle w:val="TOC2"/>
             <w:rPr>
               <w:rFonts w:asciiTheme="minorHAnsi" w:hAnsiTheme="minorHAnsi" w:cstheme="minorBidi"/>
               <w:b w:val="0"/>
@@ -2024,7 +1923,7 @@
           <w:hyperlink w:anchor="_Toc86255024" w:history="1">
             <w:r>
               <w:rPr>
-                <w:rStyle w:val="Hypertextovprepojenie"/>
+                <w:rStyle w:val="Hyperlink"/>
                 <w:rFonts w:cstheme="minorHAnsi"/>
               </w:rPr>
               <w:t>3.3 Požiadavky grafického rozhrania a mapy</w:t>
@@ -2074,7 +1973,7 @@
         </w:p>
         <w:p>
           <w:pPr>
-            <w:pStyle w:val="Obsah2"/>
+            <w:pStyle w:val="TOC2"/>
             <w:rPr>
               <w:rFonts w:asciiTheme="minorHAnsi" w:hAnsiTheme="minorHAnsi" w:cstheme="minorBidi"/>
               <w:b w:val="0"/>
@@ -2084,7 +1983,7 @@
           <w:hyperlink w:anchor="_Toc86255025" w:history="1">
             <w:r>
               <w:rPr>
-                <w:rStyle w:val="Hypertextovprepojenie"/>
+                <w:rStyle w:val="Hyperlink"/>
                 <w:rFonts w:cstheme="minorHAnsi"/>
               </w:rPr>
               <w:t>3.4 Požiadavky používateľského rozhrania</w:t>
@@ -2134,7 +2033,7 @@
         </w:p>
         <w:p>
           <w:pPr>
-            <w:pStyle w:val="Obsah2"/>
+            <w:pStyle w:val="TOC2"/>
             <w:rPr>
               <w:rFonts w:asciiTheme="minorHAnsi" w:hAnsiTheme="minorHAnsi" w:cstheme="minorBidi"/>
               <w:b w:val="0"/>
@@ -2144,7 +2043,7 @@
           <w:hyperlink w:anchor="_Toc86255026" w:history="1">
             <w:r>
               <w:rPr>
-                <w:rStyle w:val="Hypertextovprepojenie"/>
+                <w:rStyle w:val="Hyperlink"/>
                 <w:rFonts w:cstheme="minorHAnsi"/>
               </w:rPr>
               <w:t>3.6 Požiadavky databázového managementu</w:t>
@@ -2194,7 +2093,7 @@
         </w:p>
         <w:p>
           <w:pPr>
-            <w:pStyle w:val="Obsah1"/>
+            <w:pStyle w:val="TOC1"/>
             <w:rPr>
               <w:rFonts w:cstheme="minorBidi"/>
               <w:b w:val="0"/>
@@ -2205,7 +2104,7 @@
           <w:hyperlink w:anchor="_Toc86255027" w:history="1">
             <w:r>
               <w:rPr>
-                <w:rStyle w:val="Hypertextovprepojenie"/>
+                <w:rStyle w:val="Hyperlink"/>
               </w:rPr>
               <w:t>4. Prílohy</w:t>
             </w:r>
@@ -2291,7 +2190,7 @@
     <w:p/>
     <w:p>
       <w:pPr>
-        <w:pStyle w:val="Nadpis1"/>
+        <w:pStyle w:val="Heading1"/>
         <w:spacing w:before="0"/>
         <w:rPr>
           <w:rFonts w:asciiTheme="minorHAnsi" w:hAnsiTheme="minorHAnsi" w:cstheme="minorHAnsi"/>
@@ -2301,7 +2200,7 @@
           <w:szCs w:val="40"/>
         </w:rPr>
       </w:pPr>
-      <w:bookmarkStart w:id="7" w:name="_Toc86255002"/>
+      <w:bookmarkStart w:id="6" w:name="_Toc86255002"/>
       <w:r>
         <w:rPr>
           <w:rFonts w:asciiTheme="minorHAnsi" w:hAnsiTheme="minorHAnsi" w:cstheme="minorHAnsi"/>
@@ -2313,7 +2212,7 @@
         <w:lastRenderedPageBreak/>
         <w:t>1. Úvod</w:t>
       </w:r>
-      <w:bookmarkEnd w:id="7"/>
+      <w:bookmarkEnd w:id="6"/>
     </w:p>
     <w:p>
       <w:pPr>
@@ -2326,7 +2225,7 @@
     </w:p>
     <w:p>
       <w:pPr>
-        <w:pStyle w:val="Nadpis2"/>
+        <w:pStyle w:val="Heading2"/>
         <w:spacing w:before="0"/>
         <w:ind w:left="708"/>
         <w:rPr>
@@ -2335,7 +2234,7 @@
           <w:bCs/>
         </w:rPr>
       </w:pPr>
-      <w:bookmarkStart w:id="8" w:name="_Toc86255003"/>
+      <w:bookmarkStart w:id="7" w:name="_Toc86255003"/>
       <w:r>
         <w:rPr>
           <w:rFonts w:asciiTheme="minorHAnsi" w:hAnsiTheme="minorHAnsi" w:cstheme="minorHAnsi"/>
@@ -2344,7 +2243,7 @@
         </w:rPr>
         <w:t>1.1 Účel katalógu požiadaviek</w:t>
       </w:r>
-      <w:bookmarkEnd w:id="8"/>
+      <w:bookmarkEnd w:id="7"/>
     </w:p>
     <w:p>
       <w:pPr>
@@ -2380,49 +2279,7 @@
         <w:rPr>
           <w:rFonts w:cstheme="minorHAnsi"/>
         </w:rPr>
-        <w:t xml:space="preserve"> </w:t>
-      </w:r>
-      <w:proofErr w:type="spellStart"/>
-      <w:r>
-        <w:rPr>
-          <w:rFonts w:cstheme="minorHAnsi"/>
-        </w:rPr>
-        <w:t>World</w:t>
-      </w:r>
-      <w:proofErr w:type="spellEnd"/>
-      <w:r>
-        <w:rPr>
-          <w:rFonts w:cstheme="minorHAnsi"/>
-        </w:rPr>
-        <w:t xml:space="preserve"> </w:t>
-      </w:r>
-      <w:proofErr w:type="spellStart"/>
-      <w:r>
-        <w:rPr>
-          <w:rFonts w:cstheme="minorHAnsi"/>
-        </w:rPr>
-        <w:t>Value</w:t>
-      </w:r>
-      <w:proofErr w:type="spellEnd"/>
-      <w:r>
-        <w:rPr>
-          <w:rFonts w:cstheme="minorHAnsi"/>
-        </w:rPr>
-        <w:t xml:space="preserve"> </w:t>
-      </w:r>
-      <w:proofErr w:type="spellStart"/>
-      <w:r>
-        <w:rPr>
-          <w:rFonts w:cstheme="minorHAnsi"/>
-        </w:rPr>
-        <w:t>Survey</w:t>
-      </w:r>
-      <w:proofErr w:type="spellEnd"/>
-      <w:r>
-        <w:rPr>
-          <w:rFonts w:cstheme="minorHAnsi"/>
-        </w:rPr>
-        <w:t xml:space="preserve"> (DEKK), ktorý vznik</w:t>
+        <w:t xml:space="preserve"> World Value Survey (DEKK), ktorý vznik</w:t>
       </w:r>
       <w:r>
         <w:rPr>
@@ -2446,21 +2303,7 @@
         <w:rPr>
           <w:rFonts w:cstheme="minorHAnsi"/>
         </w:rPr>
-        <w:t xml:space="preserve">Katalóg požiadaviek je určený pre všetkých </w:t>
-      </w:r>
-      <w:proofErr w:type="spellStart"/>
-      <w:r>
-        <w:rPr>
-          <w:rFonts w:cstheme="minorHAnsi"/>
-        </w:rPr>
-        <w:t>stakeholderov</w:t>
-      </w:r>
-      <w:proofErr w:type="spellEnd"/>
-      <w:r>
-        <w:rPr>
-          <w:rFonts w:cstheme="minorHAnsi"/>
-        </w:rPr>
-        <w:t xml:space="preserve"> a taktiež </w:t>
+        <w:t xml:space="preserve">Katalóg požiadaviek je určený pre všetkých stakeholderov a taktiež </w:t>
       </w:r>
       <w:r>
         <w:rPr>
@@ -2540,7 +2383,7 @@
     </w:p>
     <w:p>
       <w:pPr>
-        <w:pStyle w:val="Nadpis2"/>
+        <w:pStyle w:val="Heading2"/>
         <w:ind w:left="708"/>
         <w:rPr>
           <w:rFonts w:asciiTheme="minorHAnsi" w:hAnsiTheme="minorHAnsi" w:cstheme="minorHAnsi"/>
@@ -2548,7 +2391,7 @@
           <w:bCs/>
         </w:rPr>
       </w:pPr>
-      <w:bookmarkStart w:id="9" w:name="_Toc86255004"/>
+      <w:bookmarkStart w:id="8" w:name="_Toc86255004"/>
       <w:r>
         <w:rPr>
           <w:rFonts w:asciiTheme="minorHAnsi" w:hAnsiTheme="minorHAnsi" w:cstheme="minorHAnsi"/>
@@ -2557,7 +2400,7 @@
         </w:rPr>
         <w:t>1.2 Rozsah využitia systému</w:t>
       </w:r>
-      <w:bookmarkEnd w:id="9"/>
+      <w:bookmarkEnd w:id="8"/>
     </w:p>
     <w:p>
       <w:pPr>
@@ -2581,121 +2424,75 @@
         <w:rPr>
           <w:rFonts w:cstheme="minorHAnsi"/>
         </w:rPr>
-        <w:t xml:space="preserve">Jedná sa o projekt v oblasti </w:t>
-      </w:r>
-      <w:proofErr w:type="spellStart"/>
-      <w:r>
-        <w:rPr>
-          <w:rFonts w:cstheme="minorHAnsi"/>
-        </w:rPr>
-        <w:t>geo</w:t>
-      </w:r>
-      <w:proofErr w:type="spellEnd"/>
+        <w:t>Jedná sa o projekt v oblasti geo data</w:t>
+      </w:r>
       <w:r>
         <w:rPr>
           <w:rFonts w:cstheme="minorHAnsi"/>
         </w:rPr>
         <w:t xml:space="preserve"> </w:t>
       </w:r>
-      <w:proofErr w:type="spellStart"/>
-      <w:r>
-        <w:rPr>
-          <w:rFonts w:cstheme="minorHAnsi"/>
-        </w:rPr>
-        <w:t>data</w:t>
-      </w:r>
-      <w:proofErr w:type="spellEnd"/>
+      <w:r>
+        <w:rPr>
+          <w:rFonts w:cstheme="minorHAnsi"/>
+        </w:rPr>
+        <w:t>s</w:t>
+      </w:r>
+      <w:r>
+        <w:rPr>
+          <w:rFonts w:cstheme="minorHAnsi"/>
+        </w:rPr>
+        <w:t>c</w:t>
+      </w:r>
+      <w:r>
+        <w:rPr>
+          <w:rFonts w:cstheme="minorHAnsi"/>
+        </w:rPr>
+        <w:t>ie</w:t>
+      </w:r>
+      <w:r>
+        <w:rPr>
+          <w:rFonts w:cstheme="minorHAnsi"/>
+        </w:rPr>
+        <w:t>n</w:t>
+      </w:r>
+      <w:r>
+        <w:rPr>
+          <w:rFonts w:cstheme="minorHAnsi"/>
+        </w:rPr>
+        <w:t>ce s reálnym využitím v rámci výskumu sociálnej kohézie</w:t>
+      </w:r>
+      <w:r>
+        <w:rPr>
+          <w:rFonts w:cstheme="minorHAnsi"/>
+        </w:rPr>
+        <w:t>.</w:t>
+      </w:r>
       <w:r>
         <w:rPr>
           <w:rFonts w:cstheme="minorHAnsi"/>
         </w:rPr>
         <w:t xml:space="preserve"> </w:t>
       </w:r>
-      <w:proofErr w:type="spellStart"/>
-      <w:r>
-        <w:rPr>
-          <w:rFonts w:cstheme="minorHAnsi"/>
-        </w:rPr>
-        <w:t>s</w:t>
-      </w:r>
-      <w:r>
-        <w:rPr>
-          <w:rFonts w:cstheme="minorHAnsi"/>
-        </w:rPr>
-        <w:t>c</w:t>
-      </w:r>
-      <w:r>
-        <w:rPr>
-          <w:rFonts w:cstheme="minorHAnsi"/>
-        </w:rPr>
-        <w:t>ie</w:t>
-      </w:r>
-      <w:r>
-        <w:rPr>
-          <w:rFonts w:cstheme="minorHAnsi"/>
-        </w:rPr>
-        <w:t>n</w:t>
-      </w:r>
-      <w:r>
-        <w:rPr>
-          <w:rFonts w:cstheme="minorHAnsi"/>
-        </w:rPr>
-        <w:t>ce</w:t>
-      </w:r>
-      <w:proofErr w:type="spellEnd"/>
-      <w:r>
-        <w:rPr>
-          <w:rFonts w:cstheme="minorHAnsi"/>
-        </w:rPr>
-        <w:t xml:space="preserve"> s reálnym využitím v rámci výskumu sociálnej kohézie</w:t>
-      </w:r>
-      <w:r>
-        <w:rPr>
-          <w:rFonts w:cstheme="minorHAnsi"/>
-        </w:rPr>
-        <w:t>.</w:t>
-      </w:r>
-      <w:r>
-        <w:rPr>
-          <w:rFonts w:cstheme="minorHAnsi"/>
-        </w:rPr>
-        <w:t xml:space="preserve"> </w:t>
-      </w:r>
       <w:r>
         <w:rPr>
           <w:rFonts w:cstheme="minorHAnsi"/>
           <w:color w:val="000000"/>
         </w:rPr>
-        <w:t xml:space="preserve">Projekt sa snaží prispieť k riešeniu problému nevhodnej sociálnej kohézie medzi ľuďmi, ktorý sa postupne zhoršuje a ktorý je pomerne ťažko </w:t>
-      </w:r>
-      <w:proofErr w:type="spellStart"/>
+        <w:t>Projekt sa snaží prispieť k riešeniu problému nevhodnej sociálnej kohézie medzi ľuďmi, ktorý sa postupne zhoršuje a ktorý je pomerne ťažko analyzovateľný. Sociálna kohézia súvisí s kriminalitou, s platmi a s veľmi veľa</w:t>
+      </w:r>
       <w:r>
         <w:rPr>
           <w:rFonts w:cstheme="minorHAnsi"/>
           <w:color w:val="000000"/>
         </w:rPr>
-        <w:t>analyzovateľný</w:t>
-      </w:r>
-      <w:proofErr w:type="spellEnd"/>
+        <w:t xml:space="preserve"> inými</w:t>
+      </w:r>
       <w:r>
         <w:rPr>
           <w:rFonts w:cstheme="minorHAnsi"/>
           <w:color w:val="000000"/>
         </w:rPr>
-        <w:t>. Sociálna kohézia súvisí s kriminalitou, s platmi a s veľmi veľa</w:t>
-      </w:r>
-      <w:r>
-        <w:rPr>
-          <w:rFonts w:cstheme="minorHAnsi"/>
-          <w:color w:val="000000"/>
-        </w:rPr>
-        <w:t xml:space="preserve"> inými</w:t>
-      </w:r>
-      <w:r>
-        <w:rPr>
-          <w:rFonts w:cstheme="minorHAnsi"/>
-          <w:color w:val="000000"/>
-        </w:rPr>
         <w:t xml:space="preserve"> faktormi. Hlavným cieľom je začať na Slovensku, no projekt by mal byť rozšíriteľný aj do sveta.</w:t>
       </w:r>
     </w:p>
@@ -2709,7 +2506,7 @@
     </w:p>
     <w:p>
       <w:pPr>
-        <w:pStyle w:val="Nadpis2"/>
+        <w:pStyle w:val="Heading2"/>
         <w:ind w:left="708"/>
         <w:rPr>
           <w:rFonts w:asciiTheme="minorHAnsi" w:hAnsiTheme="minorHAnsi" w:cstheme="minorHAnsi"/>
@@ -2717,7 +2514,7 @@
           <w:bCs/>
         </w:rPr>
       </w:pPr>
-      <w:bookmarkStart w:id="10" w:name="_Toc86255005"/>
+      <w:bookmarkStart w:id="9" w:name="_Toc86255005"/>
       <w:r>
         <w:rPr>
           <w:rFonts w:asciiTheme="minorHAnsi" w:hAnsiTheme="minorHAnsi" w:cstheme="minorHAnsi"/>
@@ -2726,7 +2523,7 @@
         </w:rPr>
         <w:t>1.3 Slovník pojmov</w:t>
       </w:r>
-      <w:bookmarkEnd w:id="10"/>
+      <w:bookmarkEnd w:id="9"/>
     </w:p>
     <w:p>
       <w:pPr>
@@ -2739,7 +2536,7 @@
     </w:p>
     <w:p>
       <w:pPr>
-        <w:pStyle w:val="Odsekzoznamu"/>
+        <w:pStyle w:val="ListParagraph"/>
         <w:numPr>
           <w:ilvl w:val="0"/>
           <w:numId w:val="11"/>
@@ -2751,52 +2548,14 @@
           <w:rFonts w:cstheme="minorHAnsi"/>
         </w:rPr>
       </w:pPr>
-      <w:proofErr w:type="spellStart"/>
-      <w:r>
-        <w:rPr>
-          <w:rFonts w:cstheme="minorHAnsi"/>
-          <w:b/>
-          <w:bCs/>
-        </w:rPr>
-        <w:t>World</w:t>
-      </w:r>
-      <w:proofErr w:type="spellEnd"/>
-      <w:r>
-        <w:rPr>
-          <w:rFonts w:cstheme="minorHAnsi"/>
-          <w:b/>
-          <w:bCs/>
-        </w:rPr>
-        <w:t xml:space="preserve"> </w:t>
-      </w:r>
-      <w:proofErr w:type="spellStart"/>
-      <w:r>
-        <w:rPr>
-          <w:rFonts w:cstheme="minorHAnsi"/>
-          <w:b/>
-          <w:bCs/>
-        </w:rPr>
-        <w:t>Value</w:t>
-      </w:r>
-      <w:proofErr w:type="spellEnd"/>
-      <w:r>
-        <w:rPr>
-          <w:rFonts w:cstheme="minorHAnsi"/>
-          <w:b/>
-          <w:bCs/>
-        </w:rPr>
-        <w:t xml:space="preserve"> </w:t>
-      </w:r>
-      <w:proofErr w:type="spellStart"/>
-      <w:r>
-        <w:rPr>
-          <w:rFonts w:cstheme="minorHAnsi"/>
-          <w:b/>
-          <w:bCs/>
-        </w:rPr>
-        <w:t>Survey</w:t>
-      </w:r>
-      <w:proofErr w:type="spellEnd"/>
+      <w:r>
+        <w:rPr>
+          <w:rFonts w:cstheme="minorHAnsi"/>
+          <w:b/>
+          <w:bCs/>
+        </w:rPr>
+        <w:t>World Value Survey</w:t>
+      </w:r>
       <w:r>
         <w:rPr>
           <w:rFonts w:cstheme="minorHAnsi"/>
@@ -2843,7 +2602,7 @@
     </w:p>
     <w:p>
       <w:pPr>
-        <w:pStyle w:val="Odsekzoznamu"/>
+        <w:pStyle w:val="ListParagraph"/>
         <w:numPr>
           <w:ilvl w:val="0"/>
           <w:numId w:val="11"/>
@@ -2874,54 +2633,12 @@
           <w:rFonts w:cstheme="minorHAnsi"/>
         </w:rPr>
         <w:tab/>
-        <w:t xml:space="preserve">- reprezentant </w:t>
-      </w:r>
-      <w:proofErr w:type="spellStart"/>
-      <w:r>
-        <w:rPr>
-          <w:rFonts w:cstheme="minorHAnsi"/>
-        </w:rPr>
-        <w:t>World</w:t>
-      </w:r>
-      <w:proofErr w:type="spellEnd"/>
-      <w:r>
-        <w:rPr>
-          <w:rFonts w:cstheme="minorHAnsi"/>
-        </w:rPr>
-        <w:t xml:space="preserve"> </w:t>
-      </w:r>
-      <w:proofErr w:type="spellStart"/>
-      <w:r>
-        <w:rPr>
-          <w:rFonts w:cstheme="minorHAnsi"/>
-        </w:rPr>
-        <w:t>Value</w:t>
-      </w:r>
-      <w:proofErr w:type="spellEnd"/>
-      <w:r>
-        <w:rPr>
-          <w:rFonts w:cstheme="minorHAnsi"/>
-        </w:rPr>
-        <w:t xml:space="preserve"> </w:t>
-      </w:r>
-      <w:proofErr w:type="spellStart"/>
-      <w:r>
-        <w:rPr>
-          <w:rFonts w:cstheme="minorHAnsi"/>
-        </w:rPr>
-        <w:t>Survey</w:t>
-      </w:r>
-      <w:proofErr w:type="spellEnd"/>
-      <w:r>
-        <w:rPr>
-          <w:rFonts w:cstheme="minorHAnsi"/>
-        </w:rPr>
-        <w:t xml:space="preserve"> na Slovensku</w:t>
-      </w:r>
-    </w:p>
-    <w:p>
-      <w:pPr>
-        <w:pStyle w:val="Odsekzoznamu"/>
+        <w:t>- reprezentant World Value Survey na Slovensku</w:t>
+      </w:r>
+    </w:p>
+    <w:p>
+      <w:pPr>
+        <w:pStyle w:val="ListParagraph"/>
         <w:numPr>
           <w:ilvl w:val="0"/>
           <w:numId w:val="11"/>
@@ -2933,7 +2650,6 @@
           <w:rFonts w:cstheme="minorHAnsi"/>
         </w:rPr>
       </w:pPr>
-      <w:proofErr w:type="spellStart"/>
       <w:r>
         <w:rPr>
           <w:rFonts w:cstheme="minorHAnsi"/>
@@ -2942,7 +2658,6 @@
         </w:rPr>
         <w:t>Stakeholder</w:t>
       </w:r>
-      <w:proofErr w:type="spellEnd"/>
       <w:r>
         <w:rPr>
           <w:rFonts w:cstheme="minorHAnsi"/>
@@ -2977,7 +2692,7 @@
     </w:p>
     <w:p>
       <w:pPr>
-        <w:pStyle w:val="Odsekzoznamu"/>
+        <w:pStyle w:val="ListParagraph"/>
         <w:numPr>
           <w:ilvl w:val="0"/>
           <w:numId w:val="11"/>
@@ -3000,23 +2715,13 @@
           </w14:textOutline>
         </w:rPr>
       </w:pPr>
-      <w:proofErr w:type="spellStart"/>
-      <w:r>
-        <w:rPr>
-          <w:rFonts w:cstheme="minorHAnsi"/>
-          <w:b/>
-          <w:bCs/>
-        </w:rPr>
-        <w:t>Data</w:t>
-      </w:r>
-      <w:proofErr w:type="spellEnd"/>
-      <w:r>
-        <w:rPr>
-          <w:rFonts w:cstheme="minorHAnsi"/>
-          <w:b/>
-          <w:bCs/>
-        </w:rPr>
-        <w:t xml:space="preserve"> sience</w:t>
+      <w:r>
+        <w:rPr>
+          <w:rFonts w:cstheme="minorHAnsi"/>
+          <w:b/>
+          <w:bCs/>
+        </w:rPr>
+        <w:t>Data sience</w:t>
       </w:r>
       <w:r>
         <w:rPr>
@@ -3125,7 +2830,7 @@
     </w:p>
     <w:p>
       <w:pPr>
-        <w:pStyle w:val="Odsekzoznamu"/>
+        <w:pStyle w:val="ListParagraph"/>
         <w:numPr>
           <w:ilvl w:val="0"/>
           <w:numId w:val="11"/>
@@ -3137,7 +2842,6 @@
           <w:rFonts w:cstheme="minorHAnsi"/>
         </w:rPr>
       </w:pPr>
-      <w:proofErr w:type="spellStart"/>
       <w:r>
         <w:rPr>
           <w:rFonts w:cstheme="minorHAnsi"/>
@@ -3146,7 +2850,6 @@
         </w:rPr>
         <w:t>Dataset</w:t>
       </w:r>
-      <w:proofErr w:type="spellEnd"/>
       <w:r>
         <w:rPr>
           <w:rFonts w:cstheme="minorHAnsi"/>
@@ -3180,7 +2883,7 @@
     </w:p>
     <w:p>
       <w:pPr>
-        <w:pStyle w:val="Odsekzoznamu"/>
+        <w:pStyle w:val="ListParagraph"/>
         <w:numPr>
           <w:ilvl w:val="0"/>
           <w:numId w:val="11"/>
@@ -3295,7 +2998,7 @@
     </w:p>
     <w:p>
       <w:pPr>
-        <w:pStyle w:val="Odsekzoznamu"/>
+        <w:pStyle w:val="ListParagraph"/>
         <w:numPr>
           <w:ilvl w:val="0"/>
           <w:numId w:val="11"/>
@@ -3307,110 +3010,44 @@
           <w:rFonts w:cstheme="minorHAnsi"/>
         </w:rPr>
       </w:pPr>
-      <w:proofErr w:type="spellStart"/>
-      <w:r>
-        <w:rPr>
-          <w:rFonts w:cstheme="minorHAnsi"/>
-          <w:b/>
-          <w:bCs/>
-        </w:rPr>
-        <w:t>Geo</w:t>
-      </w:r>
-      <w:proofErr w:type="spellEnd"/>
-      <w:r>
-        <w:rPr>
-          <w:rFonts w:cstheme="minorHAnsi"/>
-          <w:b/>
-          <w:bCs/>
+      <w:r>
+        <w:rPr>
+          <w:rFonts w:cstheme="minorHAnsi"/>
+          <w:b/>
+          <w:bCs/>
+        </w:rPr>
+        <w:t>Geo data science</w:t>
+      </w:r>
+      <w:r>
+        <w:rPr>
+          <w:rFonts w:cstheme="minorHAnsi"/>
+        </w:rPr>
+        <w:tab/>
+      </w:r>
+      <w:r>
+        <w:rPr>
+          <w:rFonts w:cstheme="minorHAnsi"/>
+        </w:rPr>
+        <w:tab/>
+      </w:r>
+      <w:r>
+        <w:rPr>
+          <w:rFonts w:cstheme="minorHAnsi"/>
+        </w:rPr>
+        <w:t>-</w:t>
+      </w:r>
+      <w:r>
+        <w:rPr>
+          <w:rFonts w:cstheme="minorHAnsi"/>
+        </w:rPr>
+        <w:t xml:space="preserve"> disciplína data science zameraná špecificky na jej priestorový</w:t>
+      </w:r>
+      <w:r>
+        <w:rPr>
+          <w:rFonts w:cstheme="minorHAnsi"/>
         </w:rPr>
         <w:t xml:space="preserve"> </w:t>
       </w:r>
-      <w:proofErr w:type="spellStart"/>
-      <w:r>
-        <w:rPr>
-          <w:rFonts w:cstheme="minorHAnsi"/>
-          <w:b/>
-          <w:bCs/>
-        </w:rPr>
-        <w:t>data</w:t>
-      </w:r>
-      <w:proofErr w:type="spellEnd"/>
-      <w:r>
-        <w:rPr>
-          <w:rFonts w:cstheme="minorHAnsi"/>
-          <w:b/>
-          <w:bCs/>
-        </w:rPr>
-        <w:t xml:space="preserve"> </w:t>
-      </w:r>
-      <w:proofErr w:type="spellStart"/>
-      <w:r>
-        <w:rPr>
-          <w:rFonts w:cstheme="minorHAnsi"/>
-          <w:b/>
-          <w:bCs/>
-        </w:rPr>
-        <w:t>science</w:t>
-      </w:r>
-      <w:proofErr w:type="spellEnd"/>
-      <w:r>
-        <w:rPr>
-          <w:rFonts w:cstheme="minorHAnsi"/>
-        </w:rPr>
-        <w:tab/>
-      </w:r>
-      <w:r>
-        <w:rPr>
-          <w:rFonts w:cstheme="minorHAnsi"/>
-        </w:rPr>
-        <w:tab/>
-      </w:r>
-      <w:r>
-        <w:rPr>
-          <w:rFonts w:cstheme="minorHAnsi"/>
-        </w:rPr>
-        <w:t>-</w:t>
-      </w:r>
-      <w:r>
-        <w:rPr>
-          <w:rFonts w:cstheme="minorHAnsi"/>
-        </w:rPr>
-        <w:t xml:space="preserve"> disciplína </w:t>
-      </w:r>
-      <w:proofErr w:type="spellStart"/>
-      <w:r>
-        <w:rPr>
-          <w:rFonts w:cstheme="minorHAnsi"/>
-        </w:rPr>
-        <w:t>data</w:t>
-      </w:r>
-      <w:proofErr w:type="spellEnd"/>
-      <w:r>
-        <w:rPr>
-          <w:rFonts w:cstheme="minorHAnsi"/>
-        </w:rPr>
-        <w:t xml:space="preserve"> </w:t>
-      </w:r>
-      <w:proofErr w:type="spellStart"/>
-      <w:r>
-        <w:rPr>
-          <w:rFonts w:cstheme="minorHAnsi"/>
-        </w:rPr>
-        <w:t>science</w:t>
-      </w:r>
-      <w:proofErr w:type="spellEnd"/>
-      <w:r>
-        <w:rPr>
-          <w:rFonts w:cstheme="minorHAnsi"/>
-        </w:rPr>
-        <w:t xml:space="preserve"> zameraná špecificky na jej priestorový</w:t>
-      </w:r>
-      <w:r>
-        <w:rPr>
-          <w:rFonts w:cstheme="minorHAnsi"/>
-        </w:rPr>
-        <w:t xml:space="preserve"> </w:t>
-      </w:r>
       <w:r>
         <w:rPr>
           <w:rFonts w:cstheme="minorHAnsi"/>
@@ -3420,7 +3057,7 @@
     </w:p>
     <w:p>
       <w:pPr>
-        <w:pStyle w:val="Odsekzoznamu"/>
+        <w:pStyle w:val="ListParagraph"/>
         <w:numPr>
           <w:ilvl w:val="0"/>
           <w:numId w:val="11"/>
@@ -3527,7 +3164,7 @@
     </w:p>
     <w:p>
       <w:pPr>
-        <w:pStyle w:val="Odsekzoznamu"/>
+        <w:pStyle w:val="ListParagraph"/>
         <w:numPr>
           <w:ilvl w:val="0"/>
           <w:numId w:val="11"/>
@@ -3539,7 +3176,6 @@
           <w:rFonts w:cstheme="minorHAnsi"/>
         </w:rPr>
       </w:pPr>
-      <w:proofErr w:type="spellStart"/>
       <w:r>
         <w:rPr>
           <w:rFonts w:cstheme="minorHAnsi"/>
@@ -3564,7 +3200,6 @@
         </w:rPr>
         <w:t>maker</w:t>
       </w:r>
-      <w:proofErr w:type="spellEnd"/>
       <w:r>
         <w:rPr>
           <w:rFonts w:cstheme="minorHAnsi"/>
@@ -3647,7 +3282,7 @@
     </w:p>
     <w:p>
       <w:pPr>
-        <w:pStyle w:val="Odsekzoznamu"/>
+        <w:pStyle w:val="ListParagraph"/>
         <w:numPr>
           <w:ilvl w:val="0"/>
           <w:numId w:val="11"/>
@@ -3659,7 +3294,6 @@
           <w:rFonts w:cstheme="minorHAnsi"/>
         </w:rPr>
       </w:pPr>
-      <w:proofErr w:type="spellStart"/>
       <w:r>
         <w:rPr>
           <w:rFonts w:cstheme="minorHAnsi"/>
@@ -3668,7 +3302,6 @@
         </w:rPr>
         <w:t>Slider</w:t>
       </w:r>
-      <w:proofErr w:type="spellEnd"/>
       <w:r>
         <w:rPr>
           <w:rFonts w:cstheme="minorHAnsi"/>
@@ -3697,21 +3330,7 @@
         <w:rPr>
           <w:rFonts w:cstheme="minorHAnsi"/>
         </w:rPr>
-        <w:t xml:space="preserve">- </w:t>
-      </w:r>
-      <w:proofErr w:type="spellStart"/>
-      <w:r>
-        <w:rPr>
-          <w:rFonts w:cstheme="minorHAnsi"/>
-        </w:rPr>
-        <w:t>posuvník</w:t>
-      </w:r>
-      <w:proofErr w:type="spellEnd"/>
-      <w:r>
-        <w:rPr>
-          <w:rFonts w:cstheme="minorHAnsi"/>
-        </w:rPr>
-        <w:t>/lišta/grafický ovládací prvok</w:t>
+        <w:t>- posuvník/lišta/grafický ovládací prvok</w:t>
       </w:r>
     </w:p>
     <w:p/>
@@ -3719,7 +3338,7 @@
     <w:p/>
     <w:p>
       <w:pPr>
-        <w:pStyle w:val="Nadpis2"/>
+        <w:pStyle w:val="Heading2"/>
         <w:ind w:left="708"/>
         <w:rPr>
           <w:rFonts w:asciiTheme="minorHAnsi" w:hAnsiTheme="minorHAnsi" w:cstheme="minorHAnsi"/>
@@ -3727,7 +3346,7 @@
           <w:bCs/>
         </w:rPr>
       </w:pPr>
-      <w:bookmarkStart w:id="11" w:name="_Toc86255006"/>
+      <w:bookmarkStart w:id="10" w:name="_Toc86255006"/>
       <w:r>
         <w:rPr>
           <w:rFonts w:asciiTheme="minorHAnsi" w:hAnsiTheme="minorHAnsi" w:cstheme="minorHAnsi"/>
@@ -3737,7 +3356,7 @@
         <w:lastRenderedPageBreak/>
         <w:t>1.4 Odkazy a referencie</w:t>
       </w:r>
-      <w:bookmarkEnd w:id="11"/>
+      <w:bookmarkEnd w:id="10"/>
     </w:p>
     <w:p>
       <w:pPr>
@@ -3750,7 +3369,7 @@
     </w:p>
     <w:p>
       <w:pPr>
-        <w:pStyle w:val="Odsekzoznamu"/>
+        <w:pStyle w:val="ListParagraph"/>
         <w:numPr>
           <w:ilvl w:val="0"/>
           <w:numId w:val="12"/>
@@ -3765,21 +3384,7 @@
         <w:rPr>
           <w:rFonts w:cstheme="minorHAnsi"/>
         </w:rPr>
-        <w:t xml:space="preserve">Odkaz na </w:t>
-      </w:r>
-      <w:proofErr w:type="spellStart"/>
-      <w:r>
-        <w:rPr>
-          <w:rFonts w:cstheme="minorHAnsi"/>
-        </w:rPr>
-        <w:t>github</w:t>
-      </w:r>
-      <w:proofErr w:type="spellEnd"/>
-      <w:r>
-        <w:rPr>
-          <w:rFonts w:cstheme="minorHAnsi"/>
-        </w:rPr>
-        <w:t xml:space="preserve"> repozitár:</w:t>
+        <w:t>Odkaz na github repozitár:</w:t>
       </w:r>
       <w:r>
         <w:rPr>
@@ -3808,7 +3413,7 @@
       <w:hyperlink r:id="rId8" w:history="1">
         <w:r>
           <w:rPr>
-            <w:rStyle w:val="Hypertextovprepojenie"/>
+            <w:rStyle w:val="Hyperlink"/>
             <w:rFonts w:cstheme="minorHAnsi"/>
           </w:rPr>
           <w:t>https://github.com/TIS2021-FMFI/dekk</w:t>
@@ -3817,7 +3422,7 @@
     </w:p>
     <w:p>
       <w:pPr>
-        <w:pStyle w:val="Odsekzoznamu"/>
+        <w:pStyle w:val="ListParagraph"/>
         <w:numPr>
           <w:ilvl w:val="0"/>
           <w:numId w:val="12"/>
@@ -3825,7 +3430,7 @@
         <w:spacing w:after="0"/>
         <w:jc w:val="both"/>
         <w:rPr>
-          <w:rStyle w:val="Hypertextovprepojenie"/>
+          <w:rStyle w:val="Hyperlink"/>
           <w:rFonts w:cstheme="minorHAnsi"/>
           <w:color w:val="auto"/>
           <w:u w:val="none"/>
@@ -3907,7 +3512,7 @@
       <w:hyperlink r:id="rId9" w:history="1">
         <w:r>
           <w:rPr>
-            <w:rStyle w:val="Hypertextovprepojenie"/>
+            <w:rStyle w:val="Hyperlink"/>
             <w:rFonts w:cstheme="minorHAnsi"/>
           </w:rPr>
           <w:t>https://dekk.sk/sk/</w:t>
@@ -3916,7 +3521,7 @@
     </w:p>
     <w:p>
       <w:pPr>
-        <w:pStyle w:val="Odsekzoznamu"/>
+        <w:pStyle w:val="ListParagraph"/>
         <w:numPr>
           <w:ilvl w:val="0"/>
           <w:numId w:val="12"/>
@@ -3924,53 +3529,17 @@
         <w:spacing w:after="0"/>
         <w:jc w:val="both"/>
         <w:rPr>
-          <w:rStyle w:val="Hypertextovprepojenie"/>
+          <w:rStyle w:val="Hyperlink"/>
           <w:rFonts w:cstheme="minorHAnsi"/>
           <w:color w:val="auto"/>
           <w:u w:val="none"/>
         </w:rPr>
       </w:pPr>
-      <w:proofErr w:type="spellStart"/>
-      <w:r>
-        <w:rPr>
-          <w:rFonts w:cstheme="minorHAnsi"/>
-        </w:rPr>
-        <w:t>World</w:t>
-      </w:r>
-      <w:proofErr w:type="spellEnd"/>
-      <w:r>
-        <w:rPr>
-          <w:rFonts w:cstheme="minorHAnsi"/>
-        </w:rPr>
-        <w:t xml:space="preserve"> </w:t>
-      </w:r>
-      <w:proofErr w:type="spellStart"/>
-      <w:r>
-        <w:rPr>
-          <w:rFonts w:cstheme="minorHAnsi"/>
-        </w:rPr>
-        <w:t>Value</w:t>
-      </w:r>
-      <w:proofErr w:type="spellEnd"/>
-      <w:r>
-        <w:rPr>
-          <w:rFonts w:cstheme="minorHAnsi"/>
-        </w:rPr>
-        <w:t xml:space="preserve"> </w:t>
-      </w:r>
-      <w:proofErr w:type="spellStart"/>
-      <w:r>
-        <w:rPr>
-          <w:rFonts w:cstheme="minorHAnsi"/>
-        </w:rPr>
-        <w:t>Survey</w:t>
-      </w:r>
-      <w:proofErr w:type="spellEnd"/>
-      <w:r>
-        <w:rPr>
-          <w:rFonts w:cstheme="minorHAnsi"/>
-        </w:rPr>
-        <w:t>:</w:t>
+      <w:r>
+        <w:rPr>
+          <w:rFonts w:cstheme="minorHAnsi"/>
+        </w:rPr>
+        <w:t>World Value Survey:</w:t>
       </w:r>
       <w:r>
         <w:rPr>
@@ -3994,7 +3563,7 @@
       <w:hyperlink r:id="rId10" w:history="1">
         <w:r>
           <w:rPr>
-            <w:rStyle w:val="Hypertextovprepojenie"/>
+            <w:rStyle w:val="Hyperlink"/>
             <w:rFonts w:cstheme="minorHAnsi"/>
           </w:rPr>
           <w:t>https://www.worldvaluessurvey.org/wvs.jsp</w:t>
@@ -4003,7 +3572,7 @@
     </w:p>
     <w:p>
       <w:pPr>
-        <w:pStyle w:val="Odsekzoznamu"/>
+        <w:pStyle w:val="ListParagraph"/>
         <w:numPr>
           <w:ilvl w:val="0"/>
           <w:numId w:val="12"/>
@@ -4016,7 +3585,7 @@
       </w:pPr>
       <w:r>
         <w:rPr>
-          <w:rStyle w:val="Hypertextovprepojenie"/>
+          <w:rStyle w:val="Hyperlink"/>
           <w:rFonts w:cstheme="minorHAnsi"/>
           <w:color w:val="auto"/>
           <w:u w:val="none"/>
@@ -4025,7 +3594,7 @@
       </w:r>
       <w:r>
         <w:rPr>
-          <w:rStyle w:val="Hypertextovprepojenie"/>
+          <w:rStyle w:val="Hyperlink"/>
           <w:rFonts w:cstheme="minorHAnsi"/>
           <w:color w:val="auto"/>
           <w:u w:val="none"/>
@@ -4034,7 +3603,7 @@
       </w:r>
       <w:r>
         <w:rPr>
-          <w:rStyle w:val="Hypertextovprepojenie"/>
+          <w:rStyle w:val="Hyperlink"/>
           <w:rFonts w:cstheme="minorHAnsi"/>
           <w:color w:val="auto"/>
           <w:u w:val="none"/>
@@ -4043,7 +3612,7 @@
       </w:r>
       <w:r>
         <w:rPr>
-          <w:rStyle w:val="Hypertextovprepojenie"/>
+          <w:rStyle w:val="Hyperlink"/>
           <w:rFonts w:cstheme="minorHAnsi"/>
           <w:color w:val="auto"/>
           <w:u w:val="none"/>
@@ -4052,7 +3621,7 @@
       </w:r>
       <w:r>
         <w:rPr>
-          <w:rStyle w:val="Hypertextovprepojenie"/>
+          <w:rStyle w:val="Hyperlink"/>
           <w:rFonts w:cstheme="minorHAnsi"/>
           <w:color w:val="auto"/>
           <w:u w:val="none"/>
@@ -4061,7 +3630,7 @@
       </w:r>
       <w:r>
         <w:rPr>
-          <w:rStyle w:val="Hypertextovprepojenie"/>
+          <w:rStyle w:val="Hyperlink"/>
           <w:rFonts w:cstheme="minorHAnsi"/>
           <w:color w:val="auto"/>
           <w:u w:val="none"/>
@@ -4070,7 +3639,7 @@
       </w:r>
       <w:r>
         <w:rPr>
-          <w:rStyle w:val="Hypertextovprepojenie"/>
+          <w:rStyle w:val="Hyperlink"/>
           <w:rFonts w:cstheme="minorHAnsi"/>
           <w:color w:val="auto"/>
           <w:u w:val="none"/>
@@ -4079,7 +3648,7 @@
       </w:r>
       <w:r>
         <w:rPr>
-          <w:rStyle w:val="Hypertextovprepojenie"/>
+          <w:rStyle w:val="Hyperlink"/>
           <w:rFonts w:cstheme="minorHAnsi"/>
           <w:color w:val="auto"/>
           <w:u w:val="none"/>
@@ -4088,7 +3657,7 @@
       </w:r>
       <w:r>
         <w:rPr>
-          <w:rStyle w:val="Hypertextovprepojenie"/>
+          <w:rStyle w:val="Hyperlink"/>
           <w:rFonts w:cstheme="minorHAnsi"/>
           <w:color w:val="auto"/>
           <w:u w:val="none"/>
@@ -4099,7 +3668,7 @@
       <w:hyperlink r:id="rId11" w:history="1">
         <w:r>
           <w:rPr>
-            <w:rStyle w:val="Hypertextovprepojenie"/>
+            <w:rStyle w:val="Hyperlink"/>
             <w:rFonts w:cstheme="minorHAnsi"/>
           </w:rPr>
           <w:t>http://datacube.statistics.sk</w:t>
@@ -4117,7 +3686,7 @@
     </w:p>
     <w:p>
       <w:pPr>
-        <w:pStyle w:val="Nadpis2"/>
+        <w:pStyle w:val="Heading2"/>
         <w:ind w:left="708"/>
         <w:rPr>
           <w:rFonts w:asciiTheme="minorHAnsi" w:hAnsiTheme="minorHAnsi" w:cstheme="minorHAnsi"/>
@@ -4125,7 +3694,7 @@
           <w:bCs/>
         </w:rPr>
       </w:pPr>
-      <w:bookmarkStart w:id="12" w:name="_Toc86255007"/>
+      <w:bookmarkStart w:id="11" w:name="_Toc86255007"/>
       <w:r>
         <w:rPr>
           <w:rFonts w:asciiTheme="minorHAnsi" w:hAnsiTheme="minorHAnsi" w:cstheme="minorHAnsi"/>
@@ -4134,7 +3703,7 @@
         </w:rPr>
         <w:t>1.5 Prehľad nasledujúcich kapitol</w:t>
       </w:r>
-      <w:bookmarkEnd w:id="12"/>
+      <w:bookmarkEnd w:id="11"/>
     </w:p>
     <w:p>
       <w:pPr>
@@ -4176,7 +3745,7 @@
     <w:p/>
     <w:p>
       <w:pPr>
-        <w:pStyle w:val="Nadpis1"/>
+        <w:pStyle w:val="Heading1"/>
         <w:spacing w:before="0"/>
         <w:rPr>
           <w:rFonts w:asciiTheme="minorHAnsi" w:hAnsiTheme="minorHAnsi" w:cstheme="minorHAnsi"/>
@@ -4186,7 +3755,7 @@
           <w:szCs w:val="40"/>
         </w:rPr>
       </w:pPr>
-      <w:bookmarkStart w:id="13" w:name="_Toc86255008"/>
+      <w:bookmarkStart w:id="12" w:name="_Toc86255008"/>
       <w:r>
         <w:rPr>
           <w:rFonts w:asciiTheme="minorHAnsi" w:hAnsiTheme="minorHAnsi" w:cstheme="minorHAnsi"/>
@@ -4197,7 +3766,7 @@
         </w:rPr>
         <w:t>2. Všeobecný popis</w:t>
       </w:r>
-      <w:bookmarkEnd w:id="13"/>
+      <w:bookmarkEnd w:id="12"/>
     </w:p>
     <w:p>
       <w:pPr>
@@ -4210,7 +3779,7 @@
     </w:p>
     <w:p>
       <w:pPr>
-        <w:pStyle w:val="Nadpis2"/>
+        <w:pStyle w:val="Heading2"/>
         <w:spacing w:before="0"/>
         <w:ind w:left="708"/>
         <w:rPr>
@@ -4219,7 +3788,7 @@
           <w:bCs/>
         </w:rPr>
       </w:pPr>
-      <w:bookmarkStart w:id="14" w:name="_Toc86255009"/>
+      <w:bookmarkStart w:id="13" w:name="_Toc86255009"/>
       <w:r>
         <w:rPr>
           <w:rFonts w:asciiTheme="minorHAnsi" w:hAnsiTheme="minorHAnsi" w:cstheme="minorHAnsi"/>
@@ -4228,7 +3797,7 @@
         </w:rPr>
         <w:t>2.1 Perspektíva projektu</w:t>
       </w:r>
-      <w:bookmarkEnd w:id="14"/>
+      <w:bookmarkEnd w:id="13"/>
     </w:p>
     <w:p>
       <w:r>
@@ -4283,61 +3852,43 @@
           <w:rFonts w:cstheme="minorHAnsi"/>
           <w:color w:val="000000"/>
         </w:rPr>
-        <w:t xml:space="preserve">, </w:t>
-      </w:r>
-      <w:proofErr w:type="spellStart"/>
+        <w:t>, policymaker</w:t>
+      </w:r>
       <w:r>
         <w:rPr>
           <w:rFonts w:cstheme="minorHAnsi"/>
           <w:color w:val="000000"/>
         </w:rPr>
-        <w:t>policymaker</w:t>
+        <w:t>-om</w:t>
       </w:r>
       <w:r>
         <w:rPr>
           <w:rFonts w:cstheme="minorHAnsi"/>
           <w:color w:val="000000"/>
         </w:rPr>
-        <w:t>-om</w:t>
-      </w:r>
-      <w:proofErr w:type="spellEnd"/>
+        <w:t>, ktorý</w:t>
+      </w:r>
       <w:r>
         <w:rPr>
           <w:rFonts w:cstheme="minorHAnsi"/>
           <w:color w:val="000000"/>
         </w:rPr>
-        <w:t>, ktorý</w:t>
+        <w:t>m</w:t>
       </w:r>
       <w:r>
         <w:rPr>
           <w:rFonts w:cstheme="minorHAnsi"/>
           <w:color w:val="000000"/>
         </w:rPr>
-        <w:t>m</w:t>
+        <w:t xml:space="preserve"> pomôže pomocou </w:t>
       </w:r>
       <w:r>
         <w:rPr>
           <w:rFonts w:cstheme="minorHAnsi"/>
           <w:color w:val="000000"/>
         </w:rPr>
-        <w:t xml:space="preserve"> pomôže pomocou </w:t>
-      </w:r>
-      <w:r>
-        <w:rPr>
-          <w:rFonts w:cstheme="minorHAnsi"/>
-          <w:color w:val="000000"/>
-        </w:rPr>
-        <w:t xml:space="preserve">vizualizácie rôznych </w:t>
-      </w:r>
-      <w:proofErr w:type="spellStart"/>
-      <w:r>
-        <w:rPr>
-          <w:rFonts w:cstheme="minorHAnsi"/>
-          <w:color w:val="000000"/>
-        </w:rPr>
-        <w:t>datasetov</w:t>
-      </w:r>
-      <w:proofErr w:type="spellEnd"/>
+        <w:t>vizualizácie rôznych datasetov</w:t>
+      </w:r>
       <w:r>
         <w:rPr>
           <w:rFonts w:cstheme="minorHAnsi"/>
@@ -4357,7 +3908,7 @@
     </w:p>
     <w:p>
       <w:pPr>
-        <w:pStyle w:val="Nadpis2"/>
+        <w:pStyle w:val="Heading2"/>
         <w:spacing w:before="0"/>
         <w:ind w:left="708"/>
         <w:rPr>
@@ -4366,7 +3917,7 @@
           <w:bCs/>
         </w:rPr>
       </w:pPr>
-      <w:bookmarkStart w:id="15" w:name="_Toc86255010"/>
+      <w:bookmarkStart w:id="14" w:name="_Toc86255010"/>
       <w:r>
         <w:rPr>
           <w:rFonts w:asciiTheme="minorHAnsi" w:hAnsiTheme="minorHAnsi" w:cstheme="minorHAnsi"/>
@@ -4375,7 +3926,7 @@
         </w:rPr>
         <w:t>2.2 Funkcie systému</w:t>
       </w:r>
-      <w:bookmarkEnd w:id="15"/>
+      <w:bookmarkEnd w:id="14"/>
     </w:p>
     <w:p>
       <w:pPr>
@@ -4403,21 +3954,31 @@
         <w:rPr>
           <w:rFonts w:cstheme="minorHAnsi"/>
         </w:rPr>
-        <w:t>Výsledným produktom je webová aplikácia, prístupná cez web DEKK Inštitútu, ktorá umožňuje svojmu užívateľovi prehľadne graficky vizualizovať korelácie medzi rôznymi údajmi z </w:t>
-      </w:r>
-      <w:proofErr w:type="spellStart"/>
-      <w:r>
-        <w:rPr>
-          <w:rFonts w:cstheme="minorHAnsi"/>
-        </w:rPr>
-        <w:t>datasetov</w:t>
-      </w:r>
-      <w:proofErr w:type="spellEnd"/>
-      <w:r>
-        <w:rPr>
-          <w:rFonts w:cstheme="minorHAnsi"/>
-        </w:rPr>
-        <w:t xml:space="preserve"> na mapke Slovenska medzi okresmi / krajmi, prehliadať ich štatistiky, filtrovať medzi rôznymi parametrami. Korelácie, prekrývania, grafy bude zobrazovať na základe štatistických výpočtov. Aplikácia si bude raz ročne automaticky aktualizovať dáta, ktoré bude získavať z verejných Slovenských databánk. </w:t>
+        <w:t>Výsledným produktom je webová aplikácia, prístupná cez web DEKK Inštitútu, ktorá umožňuje svojmu užívateľovi prehľadne graficky vizualizovať korelácie</w:t>
+      </w:r>
+      <w:r>
+        <w:rPr>
+          <w:rFonts w:cstheme="minorHAnsi"/>
+        </w:rPr>
+        <w:t xml:space="preserve"> rôznych datasetov na mape Slovenska rozdelenej na okresy. Datasety </w:t>
+      </w:r>
+      <w:r>
+        <w:rPr>
+          <w:rFonts w:cstheme="minorHAnsi"/>
+        </w:rPr>
+        <w:t>bude získavať</w:t>
+      </w:r>
+      <w:r>
+        <w:rPr>
+          <w:rFonts w:cstheme="minorHAnsi"/>
+        </w:rPr>
+        <w:t xml:space="preserve"> hlavne</w:t>
+      </w:r>
+      <w:r>
+        <w:rPr>
+          <w:rFonts w:cstheme="minorHAnsi"/>
+        </w:rPr>
+        <w:t xml:space="preserve"> z verejných Slovenských databánk. </w:t>
       </w:r>
     </w:p>
     <w:p>
@@ -4449,13 +4010,31 @@
         <w:rPr>
           <w:rFonts w:cstheme="minorHAnsi"/>
         </w:rPr>
-        <w:t xml:space="preserve">aj </w:t>
-      </w:r>
-      <w:r>
-        <w:rPr>
-          <w:rFonts w:cstheme="minorHAnsi"/>
-        </w:rPr>
-        <w:t>nastavenie parametrov vo filtroch, vizualizácia aplikovaných filtrov na mapke Slovenska</w:t>
+        <w:t>aj</w:t>
+      </w:r>
+      <w:r>
+        <w:rPr>
+          <w:rFonts w:cstheme="minorHAnsi"/>
+        </w:rPr>
+        <w:t xml:space="preserve"> filtrovanie v ponuke datasetov</w:t>
+      </w:r>
+      <w:r>
+        <w:rPr>
+          <w:rFonts w:cstheme="minorHAnsi"/>
+        </w:rPr>
+        <w:t xml:space="preserve">, vizualizácia </w:t>
+      </w:r>
+      <w:r>
+        <w:rPr>
+          <w:rFonts w:cstheme="minorHAnsi"/>
+        </w:rPr>
+        <w:t>zvolených dataseto</w:t>
+      </w:r>
+      <w:r>
+        <w:rPr>
+          <w:rFonts w:cstheme="minorHAnsi"/>
+        </w:rPr>
+        <w:t>v na mapke Slovenska</w:t>
       </w:r>
       <w:r>
         <w:rPr>
@@ -4467,7 +4046,19 @@
         <w:rPr>
           <w:rFonts w:cstheme="minorHAnsi"/>
         </w:rPr>
-        <w:t>, automatická aktualizácia dát každý rok, vykreslenie grafu a štatistických údajov na bočnom panel</w:t>
+        <w:t>, automatická aktualizácia dát každý rok</w:t>
+      </w:r>
+      <w:r>
+        <w:rPr>
+          <w:rFonts w:cstheme="minorHAnsi"/>
+        </w:rPr>
+        <w:t xml:space="preserve"> a</w:t>
+      </w:r>
+      <w:r>
+        <w:rPr>
+          <w:rFonts w:cstheme="minorHAnsi"/>
+        </w:rPr>
+        <w:t xml:space="preserve"> vykreslenie grafu na bočnom panel</w:t>
       </w:r>
       <w:r>
         <w:rPr>
@@ -4500,47 +4091,7 @@
     </w:p>
     <w:p>
       <w:pPr>
-        <w:spacing w:after="0"/>
-        <w:rPr>
-          <w:rFonts w:cstheme="minorHAnsi"/>
-        </w:rPr>
-      </w:pPr>
-    </w:p>
-    <w:p>
-      <w:pPr>
-        <w:spacing w:after="0"/>
-        <w:rPr>
-          <w:rFonts w:cstheme="minorHAnsi"/>
-        </w:rPr>
-      </w:pPr>
-    </w:p>
-    <w:p>
-      <w:pPr>
-        <w:spacing w:after="0"/>
-        <w:rPr>
-          <w:rFonts w:cstheme="minorHAnsi"/>
-        </w:rPr>
-      </w:pPr>
-    </w:p>
-    <w:p>
-      <w:pPr>
-        <w:spacing w:after="0"/>
-        <w:rPr>
-          <w:rFonts w:cstheme="minorHAnsi"/>
-        </w:rPr>
-      </w:pPr>
-    </w:p>
-    <w:p>
-      <w:pPr>
-        <w:spacing w:after="0"/>
-        <w:rPr>
-          <w:rFonts w:cstheme="minorHAnsi"/>
-        </w:rPr>
-      </w:pPr>
-    </w:p>
-    <w:p>
-      <w:pPr>
-        <w:pStyle w:val="Nadpis2"/>
+        <w:pStyle w:val="Heading2"/>
         <w:spacing w:before="0"/>
         <w:ind w:firstLine="708"/>
         <w:rPr>
@@ -4549,17 +4100,16 @@
           <w:bCs/>
         </w:rPr>
       </w:pPr>
-      <w:bookmarkStart w:id="16" w:name="_Toc86255011"/>
+      <w:bookmarkStart w:id="15" w:name="_Toc86255011"/>
       <w:r>
         <w:rPr>
           <w:rFonts w:asciiTheme="minorHAnsi" w:hAnsiTheme="minorHAnsi" w:cstheme="minorHAnsi"/>
           <w:b/>
           <w:bCs/>
         </w:rPr>
-        <w:lastRenderedPageBreak/>
         <w:t>2.3 Charakteristika používateľov</w:t>
       </w:r>
-      <w:bookmarkEnd w:id="16"/>
+      <w:bookmarkEnd w:id="15"/>
     </w:p>
     <w:p>
       <w:pPr>
@@ -4619,13 +4169,7 @@
         <w:rPr>
           <w:rFonts w:cstheme="minorHAnsi"/>
         </w:rPr>
-        <w:t>Príkladom bežného používateľa sú zamestnanci,</w:t>
-      </w:r>
-      <w:r>
-        <w:rPr>
-          <w:rFonts w:cstheme="minorHAnsi"/>
-        </w:rPr>
-        <w:t xml:space="preserve"> analytici štátnej správy, akademici, </w:t>
+        <w:t xml:space="preserve">Príkladom bežného používateľa sú zamestnanci, analytici štátnej správy, akademici, </w:t>
       </w:r>
       <w:r>
         <w:t xml:space="preserve">študenti a časom aj novinári a široká verejnosť. Tí sa na našu databázu a jej vizuálny výstup môžu obrátiť pri ich práci. </w:t>
@@ -4646,6 +4190,7 @@
           <w:iCs/>
           <w:u w:val="single"/>
         </w:rPr>
+        <w:lastRenderedPageBreak/>
         <w:t>Administrátor</w:t>
       </w:r>
       <w:r>
@@ -4684,7 +4229,7 @@
     </w:p>
     <w:p>
       <w:pPr>
-        <w:pStyle w:val="Nadpis2"/>
+        <w:pStyle w:val="Heading2"/>
         <w:spacing w:before="0"/>
         <w:ind w:left="708"/>
         <w:rPr>
@@ -4693,7 +4238,7 @@
           <w:bCs/>
         </w:rPr>
       </w:pPr>
-      <w:bookmarkStart w:id="17" w:name="_Toc86255012"/>
+      <w:bookmarkStart w:id="16" w:name="_Toc86255012"/>
       <w:r>
         <w:rPr>
           <w:rFonts w:asciiTheme="minorHAnsi" w:hAnsiTheme="minorHAnsi" w:cstheme="minorHAnsi"/>
@@ -4703,11 +4248,11 @@
         </w:rPr>
         <w:t>2.4 Predpoklady, závislosti a obmedzenia</w:t>
       </w:r>
-      <w:bookmarkEnd w:id="17"/>
-    </w:p>
-    <w:p>
-      <w:pPr>
-        <w:pStyle w:val="Nadpis2"/>
+      <w:bookmarkEnd w:id="16"/>
+    </w:p>
+    <w:p>
+      <w:pPr>
+        <w:pStyle w:val="Heading2"/>
         <w:spacing w:before="0"/>
         <w:ind w:left="708"/>
         <w:rPr>
@@ -4724,7 +4269,7 @@
     </w:p>
     <w:p>
       <w:pPr>
-        <w:pStyle w:val="Normlnywebov"/>
+        <w:pStyle w:val="NormalWeb"/>
         <w:spacing w:before="0" w:beforeAutospacing="0" w:after="160" w:afterAutospacing="0"/>
         <w:ind w:left="720" w:firstLine="720"/>
         <w:jc w:val="both"/>
@@ -4760,46 +4305,26 @@
           <w:sz w:val="22"/>
           <w:szCs w:val="22"/>
         </w:rPr>
-        <w:t>poskytované v .</w:t>
-      </w:r>
-      <w:proofErr w:type="spellStart"/>
-      <w:r>
+        <w:t>poskytované v .json formáte.</w:t>
+      </w:r>
+    </w:p>
+    <w:p>
+      <w:pPr>
+        <w:pStyle w:val="NormalWeb"/>
+        <w:spacing w:before="0" w:beforeAutospacing="0" w:after="160" w:afterAutospacing="0"/>
+        <w:ind w:left="720" w:firstLine="720"/>
+        <w:jc w:val="both"/>
         <w:rPr>
           <w:rFonts w:asciiTheme="minorHAnsi" w:hAnsiTheme="minorHAnsi" w:cstheme="minorHAnsi"/>
           <w:color w:val="000000"/>
           <w:sz w:val="22"/>
           <w:szCs w:val="22"/>
         </w:rPr>
-        <w:t>json</w:t>
-      </w:r>
-      <w:proofErr w:type="spellEnd"/>
-      <w:r>
-        <w:rPr>
-          <w:rFonts w:asciiTheme="minorHAnsi" w:hAnsiTheme="minorHAnsi" w:cstheme="minorHAnsi"/>
-          <w:color w:val="000000"/>
-          <w:sz w:val="22"/>
-          <w:szCs w:val="22"/>
-        </w:rPr>
-        <w:t xml:space="preserve"> formáte.</w:t>
-      </w:r>
-    </w:p>
-    <w:p>
-      <w:pPr>
-        <w:pStyle w:val="Normlnywebov"/>
-        <w:spacing w:before="0" w:beforeAutospacing="0" w:after="160" w:afterAutospacing="0"/>
-        <w:ind w:left="720" w:firstLine="720"/>
-        <w:jc w:val="both"/>
-        <w:rPr>
-          <w:rFonts w:asciiTheme="minorHAnsi" w:hAnsiTheme="minorHAnsi" w:cstheme="minorHAnsi"/>
-          <w:color w:val="000000"/>
-          <w:sz w:val="22"/>
-          <w:szCs w:val="22"/>
-        </w:rPr>
-      </w:pPr>
-    </w:p>
-    <w:p>
-      <w:pPr>
-        <w:pStyle w:val="Nadpis1"/>
+      </w:pPr>
+    </w:p>
+    <w:p>
+      <w:pPr>
+        <w:pStyle w:val="Heading1"/>
         <w:spacing w:before="0"/>
         <w:rPr>
           <w:rFonts w:asciiTheme="minorHAnsi" w:hAnsiTheme="minorHAnsi" w:cstheme="minorHAnsi"/>
@@ -4809,7 +4334,7 @@
           <w:szCs w:val="40"/>
         </w:rPr>
       </w:pPr>
-      <w:bookmarkStart w:id="18" w:name="_Toc86255013"/>
+      <w:bookmarkStart w:id="17" w:name="_Toc86255013"/>
       <w:r>
         <w:rPr>
           <w:rFonts w:asciiTheme="minorHAnsi" w:hAnsiTheme="minorHAnsi" w:cstheme="minorHAnsi"/>
@@ -4820,7 +4345,7 @@
         </w:rPr>
         <w:t>3. Špecifikácia požiadaviek</w:t>
       </w:r>
-      <w:bookmarkEnd w:id="18"/>
+      <w:bookmarkEnd w:id="17"/>
     </w:p>
     <w:p>
       <w:pPr>
@@ -4833,7 +4358,7 @@
     </w:p>
     <w:p>
       <w:pPr>
-        <w:pStyle w:val="Nadpis2"/>
+        <w:pStyle w:val="Heading2"/>
         <w:spacing w:before="0"/>
         <w:ind w:left="708"/>
         <w:rPr>
@@ -4842,7 +4367,7 @@
           <w:bCs/>
         </w:rPr>
       </w:pPr>
-      <w:bookmarkStart w:id="19" w:name="_Toc86255014"/>
+      <w:bookmarkStart w:id="18" w:name="_Toc86255014"/>
       <w:r>
         <w:rPr>
           <w:rFonts w:asciiTheme="minorHAnsi" w:hAnsiTheme="minorHAnsi" w:cstheme="minorHAnsi"/>
@@ -4851,11 +4376,11 @@
         </w:rPr>
         <w:t>3.1 Funkčné požiadavky</w:t>
       </w:r>
-      <w:bookmarkEnd w:id="19"/>
-    </w:p>
-    <w:p>
-      <w:pPr>
-        <w:pStyle w:val="Nadpis3"/>
+      <w:bookmarkEnd w:id="18"/>
+    </w:p>
+    <w:p>
+      <w:pPr>
+        <w:pStyle w:val="Heading3"/>
         <w:spacing w:before="0"/>
         <w:rPr>
           <w:rFonts w:asciiTheme="minorHAnsi" w:hAnsiTheme="minorHAnsi" w:cstheme="minorHAnsi"/>
@@ -4867,7 +4392,7 @@
     </w:p>
     <w:p>
       <w:pPr>
-        <w:pStyle w:val="Nadpis3"/>
+        <w:pStyle w:val="Heading3"/>
         <w:spacing w:before="0"/>
         <w:ind w:left="360" w:firstLine="708"/>
         <w:rPr>
@@ -4877,7 +4402,7 @@
           <w:color w:val="2F5496" w:themeColor="accent1" w:themeShade="BF"/>
         </w:rPr>
       </w:pPr>
-      <w:bookmarkStart w:id="20" w:name="_Toc86255015"/>
+      <w:bookmarkStart w:id="19" w:name="_Toc86255015"/>
       <w:r>
         <w:rPr>
           <w:rFonts w:asciiTheme="minorHAnsi" w:hAnsiTheme="minorHAnsi" w:cstheme="minorHAnsi"/>
@@ -4905,7 +4430,6 @@
         </w:rPr>
         <w:t xml:space="preserve">a prehľad </w:t>
       </w:r>
-      <w:proofErr w:type="spellStart"/>
       <w:r>
         <w:rPr>
           <w:rFonts w:asciiTheme="minorHAnsi" w:hAnsiTheme="minorHAnsi" w:cstheme="minorHAnsi"/>
@@ -4915,13 +4439,12 @@
         </w:rPr>
         <w:t>datasetov</w:t>
       </w:r>
-      <w:bookmarkEnd w:id="20"/>
-      <w:proofErr w:type="spellEnd"/>
+      <w:bookmarkEnd w:id="19"/>
     </w:p>
     <w:p/>
     <w:p>
       <w:pPr>
-        <w:pStyle w:val="Odsekzoznamu"/>
+        <w:pStyle w:val="ListParagraph"/>
         <w:numPr>
           <w:ilvl w:val="0"/>
           <w:numId w:val="18"/>
@@ -4937,51 +4460,19 @@
           <w:rFonts w:ascii="Calibri" w:hAnsi="Calibri" w:cs="Calibri"/>
           <w:color w:val="000000"/>
         </w:rPr>
-        <w:t xml:space="preserve">Používateľ môže zoznam </w:t>
-      </w:r>
-      <w:proofErr w:type="spellStart"/>
+        <w:t>Používateľ môže zoznam datasetov filtrovať – zúžiť zoznam zobrazených na také, ktor</w:t>
+      </w:r>
       <w:r>
         <w:rPr>
           <w:rFonts w:ascii="Calibri" w:hAnsi="Calibri" w:cs="Calibri"/>
           <w:color w:val="000000"/>
         </w:rPr>
-        <w:t>datasetov</w:t>
-      </w:r>
-      <w:proofErr w:type="spellEnd"/>
-      <w:r>
-        <w:rPr>
-          <w:rFonts w:ascii="Calibri" w:hAnsi="Calibri" w:cs="Calibri"/>
-          <w:color w:val="000000"/>
-        </w:rPr>
-        <w:t xml:space="preserve"> filtrovať – zúžiť zoznam zobrazených na také, ktor</w:t>
-      </w:r>
-      <w:r>
-        <w:rPr>
-          <w:rFonts w:ascii="Calibri" w:hAnsi="Calibri" w:cs="Calibri"/>
-          <w:color w:val="000000"/>
-        </w:rPr>
-        <w:t xml:space="preserve">ých názov obsahuje nejaký (užívateľom </w:t>
-      </w:r>
-      <w:proofErr w:type="spellStart"/>
-      <w:r>
-        <w:rPr>
-          <w:rFonts w:ascii="Calibri" w:hAnsi="Calibri" w:cs="Calibri"/>
-          <w:color w:val="000000"/>
-        </w:rPr>
-        <w:t>zadnaý</w:t>
-      </w:r>
-      <w:proofErr w:type="spellEnd"/>
-      <w:r>
-        <w:rPr>
-          <w:rFonts w:ascii="Calibri" w:hAnsi="Calibri" w:cs="Calibri"/>
-          <w:color w:val="000000"/>
-        </w:rPr>
-        <w:t>) textový podreťazec</w:t>
-      </w:r>
-    </w:p>
-    <w:p>
-      <w:pPr>
-        <w:pStyle w:val="Odsekzoznamu"/>
+        <w:t>ých názov obsahuje nejaký (užívateľom zadnaý) textový podreťazec</w:t>
+      </w:r>
+    </w:p>
+    <w:p>
+      <w:pPr>
+        <w:pStyle w:val="ListParagraph"/>
         <w:numPr>
           <w:ilvl w:val="0"/>
           <w:numId w:val="18"/>
@@ -4997,44 +4488,12 @@
           <w:rFonts w:ascii="Calibri" w:hAnsi="Calibri" w:cs="Calibri"/>
           <w:color w:val="000000"/>
         </w:rPr>
-        <w:t xml:space="preserve">V zozname </w:t>
-      </w:r>
-      <w:proofErr w:type="spellStart"/>
-      <w:r>
-        <w:rPr>
-          <w:rFonts w:ascii="Calibri" w:hAnsi="Calibri" w:cs="Calibri"/>
-          <w:color w:val="000000"/>
-        </w:rPr>
-        <w:t>datasetov</w:t>
-      </w:r>
-      <w:proofErr w:type="spellEnd"/>
-      <w:r>
-        <w:rPr>
-          <w:rFonts w:ascii="Calibri" w:hAnsi="Calibri" w:cs="Calibri"/>
-          <w:color w:val="000000"/>
-        </w:rPr>
-        <w:t xml:space="preserve"> môže vybrať po jednom (aj pri rôznom zobrazení filtra) dva konkrétne </w:t>
-      </w:r>
-      <w:proofErr w:type="spellStart"/>
-      <w:r>
-        <w:rPr>
-          <w:rFonts w:ascii="Calibri" w:hAnsi="Calibri" w:cs="Calibri"/>
-          <w:color w:val="000000"/>
-        </w:rPr>
-        <w:t>datasety</w:t>
-      </w:r>
-      <w:proofErr w:type="spellEnd"/>
-      <w:r>
-        <w:rPr>
-          <w:rFonts w:ascii="Calibri" w:hAnsi="Calibri" w:cs="Calibri"/>
-          <w:color w:val="000000"/>
-        </w:rPr>
-        <w:t xml:space="preserve"> na zobrazenie korelácie, ktoré budú pre užívateľa zaujímavé</w:t>
-      </w:r>
-    </w:p>
-    <w:p>
-      <w:pPr>
-        <w:pStyle w:val="Odsekzoznamu"/>
+        <w:t>V zozname datasetov môže vybrať po jednom (aj pri rôznom zobrazení filtra) dva konkrétne datasety na zobrazenie korelácie, ktoré budú pre užívateľa zaujímavé</w:t>
+      </w:r>
+    </w:p>
+    <w:p>
+      <w:pPr>
+        <w:pStyle w:val="ListParagraph"/>
         <w:numPr>
           <w:ilvl w:val="0"/>
           <w:numId w:val="18"/>
@@ -5050,23 +4509,7 @@
           <w:rFonts w:ascii="Calibri" w:hAnsi="Calibri" w:cs="Calibri"/>
           <w:color w:val="000000"/>
         </w:rPr>
-        <w:t xml:space="preserve">V aplikácii sa bude zobrazovať zoznam prístupných </w:t>
-      </w:r>
-      <w:proofErr w:type="spellStart"/>
-      <w:r>
-        <w:rPr>
-          <w:rFonts w:ascii="Calibri" w:hAnsi="Calibri" w:cs="Calibri"/>
-          <w:color w:val="000000"/>
-        </w:rPr>
-        <w:t>datasetov</w:t>
-      </w:r>
-      <w:proofErr w:type="spellEnd"/>
-      <w:r>
-        <w:rPr>
-          <w:rFonts w:ascii="Calibri" w:hAnsi="Calibri" w:cs="Calibri"/>
-          <w:color w:val="000000"/>
-        </w:rPr>
-        <w:t>, každý je určený svojím názvom</w:t>
+        <w:t>V aplikácii sa bude zobrazovať zoznam prístupných datasetov, každý je určený svojím názvom</w:t>
       </w:r>
     </w:p>
     <w:p>
@@ -5081,7 +4524,7 @@
     </w:p>
     <w:p>
       <w:pPr>
-        <w:pStyle w:val="Nadpis3"/>
+        <w:pStyle w:val="Heading3"/>
         <w:spacing w:before="0"/>
         <w:ind w:left="360" w:firstLine="708"/>
         <w:rPr>
@@ -5091,7 +4534,7 @@
           <w:color w:val="2F5496" w:themeColor="accent1" w:themeShade="BF"/>
         </w:rPr>
       </w:pPr>
-      <w:bookmarkStart w:id="21" w:name="_Toc86255016"/>
+      <w:bookmarkStart w:id="20" w:name="_Toc86255016"/>
       <w:r>
         <w:rPr>
           <w:rFonts w:asciiTheme="minorHAnsi" w:hAnsiTheme="minorHAnsi" w:cstheme="minorHAnsi"/>
@@ -5128,12 +4571,12 @@
         </w:rPr>
         <w:t>Zobrazenie mapy</w:t>
       </w:r>
-      <w:bookmarkEnd w:id="21"/>
+      <w:bookmarkEnd w:id="20"/>
     </w:p>
     <w:p/>
     <w:p>
       <w:pPr>
-        <w:pStyle w:val="Odsekzoznamu"/>
+        <w:pStyle w:val="ListParagraph"/>
         <w:numPr>
           <w:ilvl w:val="0"/>
           <w:numId w:val="20"/>
@@ -5141,20 +4584,12 @@
         <w:jc w:val="both"/>
       </w:pPr>
       <w:r>
-        <w:t xml:space="preserve">Zobrazenie mapy Slovenska s vyznačenými hranicami okresov, pokiaľ nie sú prístupné/označené žiadne </w:t>
-      </w:r>
-      <w:proofErr w:type="spellStart"/>
-      <w:r>
-        <w:t>datasety</w:t>
-      </w:r>
-      <w:proofErr w:type="spellEnd"/>
-      <w:r>
-        <w:t xml:space="preserve"> tak mapka bude biela</w:t>
-      </w:r>
-    </w:p>
-    <w:p>
-      <w:pPr>
-        <w:pStyle w:val="Odsekzoznamu"/>
+        <w:t>Zobrazenie mapy Slovenska s vyznačenými hranicami okresov, pokiaľ nie sú prístupné/označené žiadne datasety tak mapka bude biela</w:t>
+      </w:r>
+    </w:p>
+    <w:p>
+      <w:pPr>
+        <w:pStyle w:val="ListParagraph"/>
         <w:numPr>
           <w:ilvl w:val="0"/>
           <w:numId w:val="20"/>
@@ -5165,31 +4600,15 @@
         <w:t>Po</w:t>
       </w:r>
       <w:r>
-        <w:t xml:space="preserve"> výbere dvoch </w:t>
-      </w:r>
-      <w:proofErr w:type="spellStart"/>
-      <w:r>
-        <w:t>datasetov</w:t>
-      </w:r>
-      <w:proofErr w:type="spellEnd"/>
-      <w:r>
-        <w:t xml:space="preserve"> používateľom</w:t>
-      </w:r>
-      <w:r>
-        <w:t xml:space="preserve"> sa mapa Slovenska zafarbí podľa daných hodnôt (pre každý </w:t>
-      </w:r>
-      <w:proofErr w:type="spellStart"/>
-      <w:r>
-        <w:t>dataset</w:t>
-      </w:r>
-      <w:proofErr w:type="spellEnd"/>
-      <w:r>
-        <w:t xml:space="preserve"> jednou farbou a jej odtieňmi)</w:t>
-      </w:r>
-    </w:p>
-    <w:p>
-      <w:pPr>
-        <w:pStyle w:val="Odsekzoznamu"/>
+        <w:t xml:space="preserve"> výbere dvoch datasetov používateľom</w:t>
+      </w:r>
+      <w:r>
+        <w:t xml:space="preserve"> sa mapa Slovenska zafarbí podľa daných hodnôt (pre každý dataset jednou farbou a jej odtieňmi)</w:t>
+      </w:r>
+    </w:p>
+    <w:p>
+      <w:pPr>
+        <w:pStyle w:val="ListParagraph"/>
         <w:numPr>
           <w:ilvl w:val="0"/>
           <w:numId w:val="20"/>
@@ -5211,18 +4630,16 @@
         </w:rPr>
         <w:t> </w:t>
       </w:r>
-      <w:proofErr w:type="spellStart"/>
       <w:r>
         <w:rPr>
           <w:color w:val="FF0000"/>
         </w:rPr>
         <w:t>datasetom</w:t>
       </w:r>
-      <w:proofErr w:type="spellEnd"/>
-    </w:p>
-    <w:p>
-      <w:pPr>
-        <w:pStyle w:val="Odsekzoznamu"/>
+    </w:p>
+    <w:p>
+      <w:pPr>
+        <w:pStyle w:val="ListParagraph"/>
         <w:numPr>
           <w:ilvl w:val="0"/>
           <w:numId w:val="20"/>
@@ -5236,32 +4653,18 @@
         <w:rPr>
           <w:color w:val="FF0000"/>
         </w:rPr>
-        <w:t xml:space="preserve">Pod mapou bude zobrazený </w:t>
-      </w:r>
-      <w:proofErr w:type="spellStart"/>
-      <w:r>
-        <w:rPr>
-          <w:color w:val="FF0000"/>
-        </w:rPr>
-        <w:t>slider</w:t>
-      </w:r>
-      <w:proofErr w:type="spellEnd"/>
-      <w:r>
-        <w:rPr>
-          <w:color w:val="FF0000"/>
-        </w:rPr>
-        <w:t>, ktorý umožní zobraziť dáta z vybraného časového rozsahu rokov</w:t>
-      </w:r>
-    </w:p>
-    <w:p>
-      <w:pPr>
-        <w:pStyle w:val="Odsekzoznamu"/>
+        <w:t>Pod mapou bude zobrazený slider, ktorý umožní zobraziť dáta z vybraného časového rozsahu rokov</w:t>
+      </w:r>
+    </w:p>
+    <w:p>
+      <w:pPr>
+        <w:pStyle w:val="ListParagraph"/>
         <w:ind w:left="1776"/>
       </w:pPr>
     </w:p>
     <w:p>
       <w:pPr>
-        <w:pStyle w:val="Nadpis3"/>
+        <w:pStyle w:val="Heading3"/>
         <w:spacing w:before="0"/>
         <w:ind w:left="360" w:firstLine="708"/>
         <w:rPr>
@@ -5271,7 +4674,7 @@
           <w:color w:val="2F5496" w:themeColor="accent1" w:themeShade="BF"/>
         </w:rPr>
       </w:pPr>
-      <w:bookmarkStart w:id="22" w:name="_Toc86255017"/>
+      <w:bookmarkStart w:id="21" w:name="_Toc86255017"/>
       <w:r>
         <w:rPr>
           <w:rFonts w:asciiTheme="minorHAnsi" w:hAnsiTheme="minorHAnsi" w:cstheme="minorHAnsi"/>
@@ -5279,7 +4682,6 @@
           <w:bCs/>
           <w:color w:val="2F5496" w:themeColor="accent1" w:themeShade="BF"/>
         </w:rPr>
-        <w:lastRenderedPageBreak/>
         <w:t>3.1.</w:t>
       </w:r>
       <w:r>
@@ -5309,7 +4711,7 @@
         </w:rPr>
         <w:t>Zobrazenie grafov</w:t>
       </w:r>
-      <w:bookmarkEnd w:id="22"/>
+      <w:bookmarkEnd w:id="21"/>
     </w:p>
     <w:p>
       <w:pPr>
@@ -5318,7 +4720,7 @@
     </w:p>
     <w:p>
       <w:pPr>
-        <w:pStyle w:val="Odsekzoznamu"/>
+        <w:pStyle w:val="ListParagraph"/>
         <w:numPr>
           <w:ilvl w:val="0"/>
           <w:numId w:val="21"/>
@@ -5326,28 +4728,12 @@
         <w:jc w:val="both"/>
       </w:pPr>
       <w:r>
-        <w:t xml:space="preserve">Aplikácia bude zobrazovať graf, tvorený z dvoch </w:t>
-      </w:r>
-      <w:proofErr w:type="spellStart"/>
-      <w:r>
-        <w:t>datasetov</w:t>
-      </w:r>
-      <w:proofErr w:type="spellEnd"/>
-      <w:r>
-        <w:t xml:space="preserve"> (na x-ovej osi prvý, na y-ovej osi druhý </w:t>
-      </w:r>
-      <w:proofErr w:type="spellStart"/>
-      <w:r>
-        <w:t>dataset</w:t>
-      </w:r>
-      <w:proofErr w:type="spellEnd"/>
-      <w:r>
-        <w:t>)</w:t>
-      </w:r>
-    </w:p>
-    <w:p>
-      <w:pPr>
-        <w:pStyle w:val="Odsekzoznamu"/>
+        <w:t>Aplikácia bude zobrazovať graf, tvorený z dvoch datasetov (na x-ovej osi prvý, na y-ovej osi druhý dataset)</w:t>
+      </w:r>
+    </w:p>
+    <w:p>
+      <w:pPr>
+        <w:pStyle w:val="ListParagraph"/>
         <w:numPr>
           <w:ilvl w:val="0"/>
           <w:numId w:val="21"/>
@@ -5360,7 +4746,7 @@
     </w:p>
     <w:p>
       <w:pPr>
-        <w:pStyle w:val="Odsekzoznamu"/>
+        <w:pStyle w:val="ListParagraph"/>
         <w:ind w:left="1776"/>
         <w:jc w:val="both"/>
         <w:rPr>
@@ -5370,7 +4756,7 @@
     </w:p>
     <w:p>
       <w:pPr>
-        <w:pStyle w:val="Odsekzoznamu"/>
+        <w:pStyle w:val="ListParagraph"/>
         <w:ind w:left="1776"/>
         <w:jc w:val="both"/>
       </w:pPr>
@@ -5378,6 +4764,7 @@
         <w:rPr>
           <w:noProof/>
         </w:rPr>
+        <w:lastRenderedPageBreak/>
         <w:drawing>
           <wp:inline distT="0" distB="0" distL="0" distR="0" wp14:anchorId="716F95E3" wp14:editId="2169B016">
             <wp:extent cx="3009900" cy="2501059"/>
@@ -5442,7 +4829,7 @@
     </w:p>
     <w:p>
       <w:pPr>
-        <w:pStyle w:val="Nadpis2"/>
+        <w:pStyle w:val="Heading2"/>
         <w:numPr>
           <w:ilvl w:val="1"/>
           <w:numId w:val="14"/>
@@ -5462,7 +4849,7 @@
         </w:rPr>
         <w:t xml:space="preserve"> </w:t>
       </w:r>
-      <w:bookmarkStart w:id="23" w:name="_Toc86255018"/>
+      <w:bookmarkStart w:id="22" w:name="_Toc86255018"/>
       <w:r>
         <w:rPr>
           <w:rFonts w:asciiTheme="minorHAnsi" w:hAnsiTheme="minorHAnsi" w:cstheme="minorHAnsi"/>
@@ -5471,12 +4858,12 @@
         </w:rPr>
         <w:t>Kvalitatívne požiadavky</w:t>
       </w:r>
-      <w:bookmarkEnd w:id="23"/>
+      <w:bookmarkEnd w:id="22"/>
     </w:p>
     <w:p/>
     <w:p>
       <w:pPr>
-        <w:pStyle w:val="Nadpis3"/>
+        <w:pStyle w:val="Heading3"/>
         <w:spacing w:before="0"/>
         <w:ind w:left="360" w:firstLine="708"/>
         <w:rPr>
@@ -5486,7 +4873,7 @@
           <w:color w:val="2F5496" w:themeColor="accent1" w:themeShade="BF"/>
         </w:rPr>
       </w:pPr>
-      <w:bookmarkStart w:id="24" w:name="_Toc86255019"/>
+      <w:bookmarkStart w:id="23" w:name="_Toc86255019"/>
       <w:r>
         <w:rPr>
           <w:rFonts w:asciiTheme="minorHAnsi" w:hAnsiTheme="minorHAnsi" w:cstheme="minorHAnsi"/>
@@ -5503,20 +4890,9 @@
           <w:bCs/>
           <w:color w:val="2F5496" w:themeColor="accent1" w:themeShade="BF"/>
         </w:rPr>
-        <w:t xml:space="preserve"> </w:t>
-      </w:r>
-      <w:proofErr w:type="spellStart"/>
-      <w:r>
-        <w:rPr>
-          <w:rFonts w:asciiTheme="minorHAnsi" w:hAnsiTheme="minorHAnsi" w:cstheme="minorHAnsi"/>
-          <w:b/>
-          <w:bCs/>
-          <w:color w:val="2F5496" w:themeColor="accent1" w:themeShade="BF"/>
-        </w:rPr>
-        <w:t>Dlhodobosť</w:t>
-      </w:r>
-      <w:bookmarkEnd w:id="24"/>
-      <w:proofErr w:type="spellEnd"/>
+        <w:t xml:space="preserve"> Dlhodobosť</w:t>
+      </w:r>
+      <w:bookmarkEnd w:id="23"/>
     </w:p>
     <w:p>
       <w:pPr>
@@ -5541,7 +4917,7 @@
     </w:p>
     <w:p>
       <w:pPr>
-        <w:pStyle w:val="Nadpis3"/>
+        <w:pStyle w:val="Heading3"/>
         <w:spacing w:before="0"/>
         <w:ind w:left="360" w:firstLine="708"/>
         <w:rPr>
@@ -5551,7 +4927,7 @@
           <w:color w:val="2F5496" w:themeColor="accent1" w:themeShade="BF"/>
         </w:rPr>
       </w:pPr>
-      <w:bookmarkStart w:id="25" w:name="_Toc86255020"/>
+      <w:bookmarkStart w:id="24" w:name="_Toc86255020"/>
       <w:r>
         <w:rPr>
           <w:rFonts w:asciiTheme="minorHAnsi" w:hAnsiTheme="minorHAnsi" w:cstheme="minorHAnsi"/>
@@ -5570,7 +4946,7 @@
         </w:rPr>
         <w:t>2 Jednoduchosť</w:t>
       </w:r>
-      <w:bookmarkEnd w:id="25"/>
+      <w:bookmarkEnd w:id="24"/>
     </w:p>
     <w:p>
       <w:pPr>
@@ -5590,7 +4966,7 @@
     <w:p/>
     <w:p>
       <w:pPr>
-        <w:pStyle w:val="Nadpis3"/>
+        <w:pStyle w:val="Heading3"/>
         <w:spacing w:before="0"/>
         <w:ind w:left="360" w:firstLine="708"/>
         <w:rPr>
@@ -5600,7 +4976,7 @@
           <w:color w:val="2F5496" w:themeColor="accent1" w:themeShade="BF"/>
         </w:rPr>
       </w:pPr>
-      <w:bookmarkStart w:id="26" w:name="_Toc86255021"/>
+      <w:bookmarkStart w:id="25" w:name="_Toc86255021"/>
       <w:r>
         <w:rPr>
           <w:rFonts w:asciiTheme="minorHAnsi" w:hAnsiTheme="minorHAnsi" w:cstheme="minorHAnsi"/>
@@ -5628,7 +5004,7 @@
         </w:rPr>
         <w:t xml:space="preserve"> Rýchlosť</w:t>
       </w:r>
-      <w:bookmarkEnd w:id="26"/>
+      <w:bookmarkEnd w:id="25"/>
     </w:p>
     <w:p>
       <w:pPr>
@@ -5664,7 +5040,7 @@
     </w:p>
     <w:p>
       <w:pPr>
-        <w:pStyle w:val="Nadpis3"/>
+        <w:pStyle w:val="Heading3"/>
         <w:spacing w:before="0"/>
         <w:ind w:left="360" w:firstLine="708"/>
         <w:rPr>
@@ -5674,7 +5050,79 @@
           <w:color w:val="2F5496" w:themeColor="accent1" w:themeShade="BF"/>
         </w:rPr>
       </w:pPr>
-      <w:bookmarkStart w:id="27" w:name="_Toc86255022"/>
+      <w:bookmarkStart w:id="26" w:name="_Toc86255022"/>
+      <w:r>
+        <w:rPr>
+          <w:rFonts w:asciiTheme="minorHAnsi" w:hAnsiTheme="minorHAnsi" w:cstheme="minorHAnsi"/>
+          <w:b/>
+          <w:bCs/>
+          <w:color w:val="2F5496" w:themeColor="accent1" w:themeShade="BF"/>
+        </w:rPr>
+        <w:t>3.2.</w:t>
+      </w:r>
+      <w:r>
+        <w:rPr>
+          <w:rFonts w:asciiTheme="minorHAnsi" w:hAnsiTheme="minorHAnsi" w:cstheme="minorHAnsi"/>
+          <w:b/>
+          <w:bCs/>
+          <w:color w:val="2F5496" w:themeColor="accent1" w:themeShade="BF"/>
+        </w:rPr>
+        <w:t>4</w:t>
+      </w:r>
+      <w:r>
+        <w:rPr>
+          <w:rFonts w:asciiTheme="minorHAnsi" w:hAnsiTheme="minorHAnsi" w:cstheme="minorHAnsi"/>
+          <w:b/>
+          <w:bCs/>
+          <w:color w:val="2F5496" w:themeColor="accent1" w:themeShade="BF"/>
+        </w:rPr>
+        <w:t xml:space="preserve"> Modulárnosť</w:t>
+      </w:r>
+      <w:bookmarkEnd w:id="26"/>
+    </w:p>
+    <w:p>
+      <w:pPr>
+        <w:jc w:val="both"/>
+      </w:pPr>
+      <w:r>
+        <w:tab/>
+      </w:r>
+      <w:r>
+        <w:tab/>
+      </w:r>
+    </w:p>
+    <w:p>
+      <w:pPr>
+        <w:ind w:left="1080"/>
+        <w:jc w:val="both"/>
+      </w:pPr>
+      <w:r>
+        <w:tab/>
+        <w:t>Malo by byť možné jednoducho pridávať ďalšie nástroje. Poprípade staré vymeniť za nové bez zbytočne komplexných závislostí medzi modulmi. To platí zvlášť pre možnosť pridávať filtre</w:t>
+      </w:r>
+      <w:r>
+        <w:t>.</w:t>
+      </w:r>
+    </w:p>
+    <w:p>
+      <w:pPr>
+        <w:ind w:left="1080"/>
+        <w:jc w:val="both"/>
+      </w:pPr>
+    </w:p>
+    <w:p>
+      <w:pPr>
+        <w:pStyle w:val="Heading3"/>
+        <w:spacing w:before="0"/>
+        <w:ind w:left="360" w:firstLine="708"/>
+        <w:rPr>
+          <w:rFonts w:asciiTheme="minorHAnsi" w:hAnsiTheme="minorHAnsi" w:cstheme="minorHAnsi"/>
+          <w:b/>
+          <w:bCs/>
+          <w:color w:val="2F5496" w:themeColor="accent1" w:themeShade="BF"/>
+        </w:rPr>
+      </w:pPr>
+      <w:bookmarkStart w:id="27" w:name="_Toc86255023"/>
       <w:r>
         <w:rPr>
           <w:rFonts w:asciiTheme="minorHAnsi" w:hAnsiTheme="minorHAnsi" w:cstheme="minorHAnsi"/>
@@ -5692,7 +5140,7 @@
           <w:bCs/>
           <w:color w:val="2F5496" w:themeColor="accent1" w:themeShade="BF"/>
         </w:rPr>
-        <w:t>4</w:t>
+        <w:t xml:space="preserve">5 </w:t>
       </w:r>
       <w:r>
         <w:rPr>
@@ -5701,7 +5149,7 @@
           <w:bCs/>
           <w:color w:val="2F5496" w:themeColor="accent1" w:themeShade="BF"/>
         </w:rPr>
-        <w:t xml:space="preserve"> Modulárnosť</w:t>
+        <w:t>Stabilita a spoľahlivosť</w:t>
       </w:r>
       <w:bookmarkEnd w:id="27"/>
     </w:p>
@@ -5723,7 +5171,13 @@
       </w:pPr>
       <w:r>
         <w:tab/>
-        <w:t>Malo by byť možné jednoducho pridávať ďalšie nástroje. Poprípade staré vymeniť za nové bez zbytočne komplexných závislostí medzi modulmi. To platí zvlášť pre možnosť pridávať filtre</w:t>
+        <w:t>Systém by nemal padať pri načítaní mapových filtrov</w:t>
+      </w:r>
+      <w:r>
+        <w:t xml:space="preserve"> a</w:t>
+      </w:r>
+      <w:r>
+        <w:t xml:space="preserve"> datasetov</w:t>
       </w:r>
       <w:r>
         <w:t>.</w:t>
@@ -5737,90 +5191,7 @@
     </w:p>
     <w:p>
       <w:pPr>
-        <w:pStyle w:val="Nadpis3"/>
-        <w:spacing w:before="0"/>
-        <w:ind w:left="360" w:firstLine="708"/>
-        <w:rPr>
-          <w:rFonts w:asciiTheme="minorHAnsi" w:hAnsiTheme="minorHAnsi" w:cstheme="minorHAnsi"/>
-          <w:b/>
-          <w:bCs/>
-          <w:color w:val="2F5496" w:themeColor="accent1" w:themeShade="BF"/>
-        </w:rPr>
-      </w:pPr>
-      <w:bookmarkStart w:id="28" w:name="_Toc86255023"/>
-      <w:r>
-        <w:rPr>
-          <w:rFonts w:asciiTheme="minorHAnsi" w:hAnsiTheme="minorHAnsi" w:cstheme="minorHAnsi"/>
-          <w:b/>
-          <w:bCs/>
-          <w:color w:val="2F5496" w:themeColor="accent1" w:themeShade="BF"/>
-        </w:rPr>
-        <w:t>3.2.</w:t>
-      </w:r>
-      <w:r>
-        <w:rPr>
-          <w:rFonts w:asciiTheme="minorHAnsi" w:hAnsiTheme="minorHAnsi" w:cstheme="minorHAnsi"/>
-          <w:b/>
-          <w:bCs/>
-          <w:color w:val="2F5496" w:themeColor="accent1" w:themeShade="BF"/>
-        </w:rPr>
-        <w:t xml:space="preserve">5 </w:t>
-      </w:r>
-      <w:r>
-        <w:rPr>
-          <w:rFonts w:asciiTheme="minorHAnsi" w:hAnsiTheme="minorHAnsi" w:cstheme="minorHAnsi"/>
-          <w:b/>
-          <w:bCs/>
-          <w:color w:val="2F5496" w:themeColor="accent1" w:themeShade="BF"/>
-        </w:rPr>
-        <w:t>Stabilita a spoľahlivosť</w:t>
-      </w:r>
-      <w:bookmarkEnd w:id="28"/>
-    </w:p>
-    <w:p>
-      <w:pPr>
-        <w:jc w:val="both"/>
-      </w:pPr>
-      <w:r>
-        <w:tab/>
-      </w:r>
-      <w:r>
-        <w:tab/>
-      </w:r>
-    </w:p>
-    <w:p>
-      <w:pPr>
-        <w:ind w:left="1080"/>
-        <w:jc w:val="both"/>
-      </w:pPr>
-      <w:r>
-        <w:tab/>
-        <w:t>Systém by nemal padať pri načítaní mapových filtrov</w:t>
-      </w:r>
-      <w:r>
-        <w:t xml:space="preserve"> a</w:t>
-      </w:r>
-      <w:r>
-        <w:t xml:space="preserve"> </w:t>
-      </w:r>
-      <w:proofErr w:type="spellStart"/>
-      <w:r>
-        <w:t>datasetov</w:t>
-      </w:r>
-      <w:proofErr w:type="spellEnd"/>
-      <w:r>
-        <w:t>.</w:t>
-      </w:r>
-    </w:p>
-    <w:p>
-      <w:pPr>
-        <w:ind w:left="1080"/>
-        <w:jc w:val="both"/>
-      </w:pPr>
-    </w:p>
-    <w:p>
-      <w:pPr>
-        <w:pStyle w:val="Nadpis2"/>
+        <w:pStyle w:val="Heading2"/>
         <w:spacing w:before="0"/>
         <w:ind w:left="708"/>
         <w:rPr>
@@ -5829,7 +5200,7 @@
           <w:bCs/>
         </w:rPr>
       </w:pPr>
-      <w:bookmarkStart w:id="29" w:name="_Toc86255024"/>
+      <w:bookmarkStart w:id="28" w:name="_Toc86255024"/>
       <w:r>
         <w:rPr>
           <w:rFonts w:asciiTheme="minorHAnsi" w:hAnsiTheme="minorHAnsi" w:cstheme="minorHAnsi"/>
@@ -5854,7 +5225,7 @@
         </w:rPr>
         <w:t>mapy</w:t>
       </w:r>
-      <w:bookmarkEnd w:id="29"/>
+      <w:bookmarkEnd w:id="28"/>
     </w:p>
     <w:p/>
     <w:p>
@@ -5873,15 +5244,7 @@
         <w:t xml:space="preserve">, korelácie na nej sú zobrazované a vysvetlené jednoznačne a jednoducho. </w:t>
       </w:r>
       <w:r>
-        <w:t xml:space="preserve">Zvolené/aplikované </w:t>
-      </w:r>
-      <w:proofErr w:type="spellStart"/>
-      <w:r>
-        <w:t>datasety</w:t>
-      </w:r>
-      <w:proofErr w:type="spellEnd"/>
-      <w:r>
-        <w:t xml:space="preserve"> sú farebne rozlíšené od tých nezvolených.</w:t>
+        <w:t>Zvolené/aplikované datasety sú farebne rozlíšené od tých nezvolených.</w:t>
       </w:r>
       <w:r>
         <w:t xml:space="preserve"> Grafy s vyobrazenými vrstvami dát korešpondujú.</w:t>
@@ -5898,7 +5261,7 @@
     </w:p>
     <w:p>
       <w:pPr>
-        <w:pStyle w:val="Nadpis2"/>
+        <w:pStyle w:val="Heading2"/>
         <w:spacing w:before="0"/>
         <w:ind w:left="708"/>
         <w:rPr>
@@ -5907,7 +5270,7 @@
           <w:bCs/>
         </w:rPr>
       </w:pPr>
-      <w:bookmarkStart w:id="30" w:name="_Toc86255025"/>
+      <w:bookmarkStart w:id="29" w:name="_Toc86255025"/>
       <w:r>
         <w:rPr>
           <w:rFonts w:asciiTheme="minorHAnsi" w:hAnsiTheme="minorHAnsi" w:cstheme="minorHAnsi"/>
@@ -5916,7 +5279,7 @@
         </w:rPr>
         <w:t>3.4 Požiadavky používateľského rozhrania</w:t>
       </w:r>
-      <w:bookmarkEnd w:id="30"/>
+      <w:bookmarkEnd w:id="29"/>
     </w:p>
     <w:p>
       <w:r>
@@ -5950,7 +5313,7 @@
     </w:p>
     <w:p>
       <w:pPr>
-        <w:pStyle w:val="Nadpis2"/>
+        <w:pStyle w:val="Heading2"/>
         <w:spacing w:before="0"/>
         <w:ind w:left="708"/>
         <w:rPr>
@@ -5959,7 +5322,7 @@
           <w:bCs/>
         </w:rPr>
       </w:pPr>
-      <w:bookmarkStart w:id="31" w:name="_Toc86255026"/>
+      <w:bookmarkStart w:id="30" w:name="_Toc86255026"/>
       <w:r>
         <w:rPr>
           <w:rFonts w:asciiTheme="minorHAnsi" w:hAnsiTheme="minorHAnsi" w:cstheme="minorHAnsi"/>
@@ -5992,7 +5355,7 @@
         </w:rPr>
         <w:t>databázového managementu</w:t>
       </w:r>
-      <w:bookmarkEnd w:id="31"/>
+      <w:bookmarkEnd w:id="30"/>
     </w:p>
     <w:p/>
     <w:p>
@@ -6013,15 +5376,7 @@
         <w:t>á</w:t>
       </w:r>
       <w:r>
-        <w:t xml:space="preserve"> uchovávať a pridávať veľké množstvo dát z viacerých rôznych databáz/</w:t>
-      </w:r>
-      <w:proofErr w:type="spellStart"/>
-      <w:r>
-        <w:t>datasetov</w:t>
-      </w:r>
-      <w:proofErr w:type="spellEnd"/>
-      <w:r>
-        <w:t>. Navyše by mal</w:t>
+        <w:t xml:space="preserve"> uchovávať a pridávať veľké množstvo dát z viacerých rôznych databáz/datasetov. Navyše by mal</w:t>
       </w:r>
       <w:r>
         <w:t>a</w:t>
@@ -6036,40 +5391,16 @@
         <w:t xml:space="preserve"> preberať dáta zo zdrojov, ktoré sú pravidelne aktualizované. Tie budú pochádzať z vlastnej výskumnej produkcie</w:t>
       </w:r>
       <w:r>
-        <w:t xml:space="preserve"> (bude ich možné importovať vo formáte .</w:t>
-      </w:r>
-      <w:proofErr w:type="spellStart"/>
-      <w:r>
-        <w:t>csv</w:t>
-      </w:r>
-      <w:proofErr w:type="spellEnd"/>
-      <w:r>
-        <w:t>)</w:t>
-      </w:r>
-      <w:r>
-        <w:t xml:space="preserve">, ale napríklad aj z každomesačných </w:t>
-      </w:r>
-      <w:proofErr w:type="spellStart"/>
-      <w:r>
-        <w:t>releasov</w:t>
-      </w:r>
-      <w:proofErr w:type="spellEnd"/>
-      <w:r>
-        <w:t xml:space="preserve"> dát od ministerstiev, štatistického úradu, </w:t>
+        <w:t xml:space="preserve"> (bude ich možné importovať vo formáte .csv)</w:t>
+      </w:r>
+      <w:r>
+        <w:t xml:space="preserve">, ale napríklad aj z každomesačných releasov dát od ministerstiev, štatistického úradu, </w:t>
       </w:r>
       <w:r>
         <w:t>DATACUBE</w:t>
       </w:r>
       <w:r>
-        <w:t>, aplikácia bude schopná tieto dáta spracovať vo formáte .</w:t>
-      </w:r>
-      <w:proofErr w:type="spellStart"/>
-      <w:r>
-        <w:t>json</w:t>
-      </w:r>
-      <w:proofErr w:type="spellEnd"/>
-      <w:r>
-        <w:t>.</w:t>
+        <w:t>, aplikácia bude schopná tieto dáta spracovať vo formáte .json.</w:t>
       </w:r>
     </w:p>
     <w:p>
@@ -6079,7 +5410,7 @@
     </w:p>
     <w:p>
       <w:pPr>
-        <w:pStyle w:val="Nadpis1"/>
+        <w:pStyle w:val="Heading1"/>
         <w:spacing w:before="0"/>
         <w:rPr>
           <w:rFonts w:asciiTheme="minorHAnsi" w:hAnsiTheme="minorHAnsi" w:cstheme="minorHAnsi"/>
@@ -6089,7 +5420,7 @@
           <w:szCs w:val="40"/>
         </w:rPr>
       </w:pPr>
-      <w:bookmarkStart w:id="32" w:name="_Toc86255027"/>
+      <w:bookmarkStart w:id="31" w:name="_Toc86255027"/>
       <w:r>
         <w:rPr>
           <w:rFonts w:asciiTheme="minorHAnsi" w:hAnsiTheme="minorHAnsi" w:cstheme="minorHAnsi"/>
@@ -6120,7 +5451,7 @@
         </w:rPr>
         <w:t>Prílohy</w:t>
       </w:r>
-      <w:bookmarkEnd w:id="32"/>
+      <w:bookmarkEnd w:id="31"/>
     </w:p>
     <w:p>
       <w:pPr>
@@ -6141,15 +5472,7 @@
         <w:t>K aplikácii bude dodaný aj používateľský manuál a prezentácia zamýšľaného využitia/postupu užívania aplikácie</w:t>
       </w:r>
       <w:r>
-        <w:t xml:space="preserve">, taktiež zoznam používaných </w:t>
-      </w:r>
-      <w:proofErr w:type="spellStart"/>
-      <w:r>
-        <w:t>datasetov</w:t>
-      </w:r>
-      <w:proofErr w:type="spellEnd"/>
-      <w:r>
-        <w:t>.</w:t>
+        <w:t>, taktiež zoznam používaných datasetov.</w:t>
       </w:r>
     </w:p>
     <w:sectPr>
@@ -6164,7 +5487,7 @@
 </file>
 
 <file path=word/endnotes.xml><?xml version="1.0" encoding="utf-8"?>
-<w:endnotes xmlns:wpc="http://schemas.microsoft.com/office/word/2010/wordprocessingCanvas" xmlns:cx="http://schemas.microsoft.com/office/drawing/2014/chartex" xmlns:cx1="http://schemas.microsoft.com/office/drawing/2015/9/8/chartex" xmlns:cx2="http://schemas.microsoft.com/office/drawing/2015/10/21/chartex" xmlns:cx3="http://schemas.microsoft.com/office/drawing/2016/5/9/chartex" xmlns:cx4="http://schemas.microsoft.com/office/drawing/2016/5/10/chartex" xmlns:cx5="http://schemas.microsoft.com/office/drawing/2016/5/11/chartex" xmlns:cx6="http://schemas.microsoft.com/office/drawing/2016/5/12/chartex" xmlns:cx7="http://schemas.microsoft.com/office/drawing/2016/5/13/chartex" xmlns:cx8="http://schemas.microsoft.com/office/drawing/2016/5/14/chartex" xmlns:mc="http://schemas.openxmlformats.org/markup-compatibility/2006" xmlns:aink="http://schemas.microsoft.com/office/drawing/2016/ink" xmlns:am3d="http://schemas.microsoft.com/office/drawing/2017/model3d" xmlns:o="urn:schemas-microsoft-com:office:office" xmlns:r="http://schemas.openxmlformats.org/officeDocument/2006/relationships" xmlns:m="http://schemas.openxmlformats.org/officeDocument/2006/math" xmlns:v="urn:schemas-microsoft-com:vml" xmlns:wp14="http://schemas.microsoft.com/office/word/2010/wordprocessingDrawing" xmlns:wp="http://schemas.openxmlformats.org/drawingml/2006/wordprocessingDrawing" xmlns:w10="urn:schemas-microsoft-com:office:word" xmlns:w="http://schemas.openxmlformats.org/wordprocessingml/2006/main" xmlns:w14="http://schemas.microsoft.com/office/word/2010/wordml" xmlns:w15="http://schemas.microsoft.com/office/word/2012/wordml" xmlns:w16cid="http://schemas.microsoft.com/office/word/2016/wordml/cid" xmlns:w16se="http://schemas.microsoft.com/office/word/2015/wordml/symex" xmlns:wpg="http://schemas.microsoft.com/office/word/2010/wordprocessingGroup" xmlns:wpi="http://schemas.microsoft.com/office/word/2010/wordprocessingInk" xmlns:wne="http://schemas.microsoft.com/office/word/2006/wordml" xmlns:wps="http://schemas.microsoft.com/office/word/2010/wordprocessingShape" mc:Ignorable="w14 w15 w16se w16cid wp14">
+<w:endnotes xmlns:wpc="http://schemas.microsoft.com/office/word/2010/wordprocessingCanvas" xmlns:cx="http://schemas.microsoft.com/office/drawing/2014/chartex" xmlns:cx1="http://schemas.microsoft.com/office/drawing/2015/9/8/chartex" xmlns:cx2="http://schemas.microsoft.com/office/drawing/2015/10/21/chartex" xmlns:cx3="http://schemas.microsoft.com/office/drawing/2016/5/9/chartex" xmlns:cx4="http://schemas.microsoft.com/office/drawing/2016/5/10/chartex" xmlns:cx5="http://schemas.microsoft.com/office/drawing/2016/5/11/chartex" xmlns:cx6="http://schemas.microsoft.com/office/drawing/2016/5/12/chartex" xmlns:cx7="http://schemas.microsoft.com/office/drawing/2016/5/13/chartex" xmlns:cx8="http://schemas.microsoft.com/office/drawing/2016/5/14/chartex" xmlns:mc="http://schemas.openxmlformats.org/markup-compatibility/2006" xmlns:aink="http://schemas.microsoft.com/office/drawing/2016/ink" xmlns:am3d="http://schemas.microsoft.com/office/drawing/2017/model3d" xmlns:o="urn:schemas-microsoft-com:office:office" xmlns:r="http://schemas.openxmlformats.org/officeDocument/2006/relationships" xmlns:m="http://schemas.openxmlformats.org/officeDocument/2006/math" xmlns:v="urn:schemas-microsoft-com:vml" xmlns:wp14="http://schemas.microsoft.com/office/word/2010/wordprocessingDrawing" xmlns:wp="http://schemas.openxmlformats.org/drawingml/2006/wordprocessingDrawing" xmlns:w10="urn:schemas-microsoft-com:office:word" xmlns:w="http://schemas.openxmlformats.org/wordprocessingml/2006/main" xmlns:w14="http://schemas.microsoft.com/office/word/2010/wordml" xmlns:w15="http://schemas.microsoft.com/office/word/2012/wordml" xmlns:w16cex="http://schemas.microsoft.com/office/word/2018/wordml/cex" xmlns:w16cid="http://schemas.microsoft.com/office/word/2016/wordml/cid" xmlns:w16="http://schemas.microsoft.com/office/word/2018/wordml" xmlns:w16sdtdh="http://schemas.microsoft.com/office/word/2020/wordml/sdtdatahash" xmlns:w16se="http://schemas.microsoft.com/office/word/2015/wordml/symex" xmlns:wpg="http://schemas.microsoft.com/office/word/2010/wordprocessingGroup" xmlns:wpi="http://schemas.microsoft.com/office/word/2010/wordprocessingInk" xmlns:wne="http://schemas.microsoft.com/office/word/2006/wordml" xmlns:wps="http://schemas.microsoft.com/office/word/2010/wordprocessingShape" mc:Ignorable="w14 w15 w16se w16cid w16 w16cex w16sdtdh wp14">
   <w:endnote w:type="separator" w:id="-1">
     <w:p>
       <w:pPr>
@@ -6189,7 +5512,7 @@
 </file>
 
 <file path=word/footer1.xml><?xml version="1.0" encoding="utf-8"?>
-<w:ftr xmlns:wpc="http://schemas.microsoft.com/office/word/2010/wordprocessingCanvas" xmlns:cx="http://schemas.microsoft.com/office/drawing/2014/chartex" xmlns:cx1="http://schemas.microsoft.com/office/drawing/2015/9/8/chartex" xmlns:cx2="http://schemas.microsoft.com/office/drawing/2015/10/21/chartex" xmlns:cx3="http://schemas.microsoft.com/office/drawing/2016/5/9/chartex" xmlns:cx4="http://schemas.microsoft.com/office/drawing/2016/5/10/chartex" xmlns:cx5="http://schemas.microsoft.com/office/drawing/2016/5/11/chartex" xmlns:cx6="http://schemas.microsoft.com/office/drawing/2016/5/12/chartex" xmlns:cx7="http://schemas.microsoft.com/office/drawing/2016/5/13/chartex" xmlns:cx8="http://schemas.microsoft.com/office/drawing/2016/5/14/chartex" xmlns:mc="http://schemas.openxmlformats.org/markup-compatibility/2006" xmlns:aink="http://schemas.microsoft.com/office/drawing/2016/ink" xmlns:am3d="http://schemas.microsoft.com/office/drawing/2017/model3d" xmlns:o="urn:schemas-microsoft-com:office:office" xmlns:r="http://schemas.openxmlformats.org/officeDocument/2006/relationships" xmlns:m="http://schemas.openxmlformats.org/officeDocument/2006/math" xmlns:v="urn:schemas-microsoft-com:vml" xmlns:wp14="http://schemas.microsoft.com/office/word/2010/wordprocessingDrawing" xmlns:wp="http://schemas.openxmlformats.org/drawingml/2006/wordprocessingDrawing" xmlns:w10="urn:schemas-microsoft-com:office:word" xmlns:w="http://schemas.openxmlformats.org/wordprocessingml/2006/main" xmlns:w14="http://schemas.microsoft.com/office/word/2010/wordml" xmlns:w15="http://schemas.microsoft.com/office/word/2012/wordml" xmlns:w16cid="http://schemas.microsoft.com/office/word/2016/wordml/cid" xmlns:w16se="http://schemas.microsoft.com/office/word/2015/wordml/symex" xmlns:wpg="http://schemas.microsoft.com/office/word/2010/wordprocessingGroup" xmlns:wpi="http://schemas.microsoft.com/office/word/2010/wordprocessingInk" xmlns:wne="http://schemas.microsoft.com/office/word/2006/wordml" xmlns:wps="http://schemas.microsoft.com/office/word/2010/wordprocessingShape" mc:Ignorable="w14 w15 w16se w16cid wp14">
+<w:ftr xmlns:wpc="http://schemas.microsoft.com/office/word/2010/wordprocessingCanvas" xmlns:cx="http://schemas.microsoft.com/office/drawing/2014/chartex" xmlns:cx1="http://schemas.microsoft.com/office/drawing/2015/9/8/chartex" xmlns:cx2="http://schemas.microsoft.com/office/drawing/2015/10/21/chartex" xmlns:cx3="http://schemas.microsoft.com/office/drawing/2016/5/9/chartex" xmlns:cx4="http://schemas.microsoft.com/office/drawing/2016/5/10/chartex" xmlns:cx5="http://schemas.microsoft.com/office/drawing/2016/5/11/chartex" xmlns:cx6="http://schemas.microsoft.com/office/drawing/2016/5/12/chartex" xmlns:cx7="http://schemas.microsoft.com/office/drawing/2016/5/13/chartex" xmlns:cx8="http://schemas.microsoft.com/office/drawing/2016/5/14/chartex" xmlns:mc="http://schemas.openxmlformats.org/markup-compatibility/2006" xmlns:aink="http://schemas.microsoft.com/office/drawing/2016/ink" xmlns:am3d="http://schemas.microsoft.com/office/drawing/2017/model3d" xmlns:o="urn:schemas-microsoft-com:office:office" xmlns:r="http://schemas.openxmlformats.org/officeDocument/2006/relationships" xmlns:m="http://schemas.openxmlformats.org/officeDocument/2006/math" xmlns:v="urn:schemas-microsoft-com:vml" xmlns:wp14="http://schemas.microsoft.com/office/word/2010/wordprocessingDrawing" xmlns:wp="http://schemas.openxmlformats.org/drawingml/2006/wordprocessingDrawing" xmlns:w10="urn:schemas-microsoft-com:office:word" xmlns:w="http://schemas.openxmlformats.org/wordprocessingml/2006/main" xmlns:w14="http://schemas.microsoft.com/office/word/2010/wordml" xmlns:w15="http://schemas.microsoft.com/office/word/2012/wordml" xmlns:w16cex="http://schemas.microsoft.com/office/word/2018/wordml/cex" xmlns:w16cid="http://schemas.microsoft.com/office/word/2016/wordml/cid" xmlns:w16="http://schemas.microsoft.com/office/word/2018/wordml" xmlns:w16sdtdh="http://schemas.microsoft.com/office/word/2020/wordml/sdtdatahash" xmlns:w16se="http://schemas.microsoft.com/office/word/2015/wordml/symex" xmlns:wpg="http://schemas.microsoft.com/office/word/2010/wordprocessingGroup" xmlns:wpi="http://schemas.microsoft.com/office/word/2010/wordprocessingInk" xmlns:wne="http://schemas.microsoft.com/office/word/2006/wordml" xmlns:wps="http://schemas.microsoft.com/office/word/2010/wordprocessingShape" mc:Ignorable="w14 w15 w16se w16cid w16 w16cex w16sdtdh wp14">
   <w:sdt>
     <w:sdtPr>
       <w:id w:val="1765723293"/>
@@ -6202,7 +5525,7 @@
     <w:sdtContent>
       <w:p>
         <w:pPr>
-          <w:pStyle w:val="Pta"/>
+          <w:pStyle w:val="Footer"/>
           <w:jc w:val="right"/>
         </w:pPr>
         <w:r>
@@ -6225,14 +5548,14 @@
   </w:sdt>
   <w:p>
     <w:pPr>
-      <w:pStyle w:val="Pta"/>
+      <w:pStyle w:val="Footer"/>
     </w:pPr>
   </w:p>
 </w:ftr>
 </file>
 
 <file path=word/footnotes.xml><?xml version="1.0" encoding="utf-8"?>
-<w:footnotes xmlns:wpc="http://schemas.microsoft.com/office/word/2010/wordprocessingCanvas" xmlns:cx="http://schemas.microsoft.com/office/drawing/2014/chartex" xmlns:cx1="http://schemas.microsoft.com/office/drawing/2015/9/8/chartex" xmlns:cx2="http://schemas.microsoft.com/office/drawing/2015/10/21/chartex" xmlns:cx3="http://schemas.microsoft.com/office/drawing/2016/5/9/chartex" xmlns:cx4="http://schemas.microsoft.com/office/drawing/2016/5/10/chartex" xmlns:cx5="http://schemas.microsoft.com/office/drawing/2016/5/11/chartex" xmlns:cx6="http://schemas.microsoft.com/office/drawing/2016/5/12/chartex" xmlns:cx7="http://schemas.microsoft.com/office/drawing/2016/5/13/chartex" xmlns:cx8="http://schemas.microsoft.com/office/drawing/2016/5/14/chartex" xmlns:mc="http://schemas.openxmlformats.org/markup-compatibility/2006" xmlns:aink="http://schemas.microsoft.com/office/drawing/2016/ink" xmlns:am3d="http://schemas.microsoft.com/office/drawing/2017/model3d" xmlns:o="urn:schemas-microsoft-com:office:office" xmlns:r="http://schemas.openxmlformats.org/officeDocument/2006/relationships" xmlns:m="http://schemas.openxmlformats.org/officeDocument/2006/math" xmlns:v="urn:schemas-microsoft-com:vml" xmlns:wp14="http://schemas.microsoft.com/office/word/2010/wordprocessingDrawing" xmlns:wp="http://schemas.openxmlformats.org/drawingml/2006/wordprocessingDrawing" xmlns:w10="urn:schemas-microsoft-com:office:word" xmlns:w="http://schemas.openxmlformats.org/wordprocessingml/2006/main" xmlns:w14="http://schemas.microsoft.com/office/word/2010/wordml" xmlns:w15="http://schemas.microsoft.com/office/word/2012/wordml" xmlns:w16cid="http://schemas.microsoft.com/office/word/2016/wordml/cid" xmlns:w16se="http://schemas.microsoft.com/office/word/2015/wordml/symex" xmlns:wpg="http://schemas.microsoft.com/office/word/2010/wordprocessingGroup" xmlns:wpi="http://schemas.microsoft.com/office/word/2010/wordprocessingInk" xmlns:wne="http://schemas.microsoft.com/office/word/2006/wordml" xmlns:wps="http://schemas.microsoft.com/office/word/2010/wordprocessingShape" mc:Ignorable="w14 w15 w16se w16cid wp14">
+<w:footnotes xmlns:wpc="http://schemas.microsoft.com/office/word/2010/wordprocessingCanvas" xmlns:cx="http://schemas.microsoft.com/office/drawing/2014/chartex" xmlns:cx1="http://schemas.microsoft.com/office/drawing/2015/9/8/chartex" xmlns:cx2="http://schemas.microsoft.com/office/drawing/2015/10/21/chartex" xmlns:cx3="http://schemas.microsoft.com/office/drawing/2016/5/9/chartex" xmlns:cx4="http://schemas.microsoft.com/office/drawing/2016/5/10/chartex" xmlns:cx5="http://schemas.microsoft.com/office/drawing/2016/5/11/chartex" xmlns:cx6="http://schemas.microsoft.com/office/drawing/2016/5/12/chartex" xmlns:cx7="http://schemas.microsoft.com/office/drawing/2016/5/13/chartex" xmlns:cx8="http://schemas.microsoft.com/office/drawing/2016/5/14/chartex" xmlns:mc="http://schemas.openxmlformats.org/markup-compatibility/2006" xmlns:aink="http://schemas.microsoft.com/office/drawing/2016/ink" xmlns:am3d="http://schemas.microsoft.com/office/drawing/2017/model3d" xmlns:o="urn:schemas-microsoft-com:office:office" xmlns:r="http://schemas.openxmlformats.org/officeDocument/2006/relationships" xmlns:m="http://schemas.openxmlformats.org/officeDocument/2006/math" xmlns:v="urn:schemas-microsoft-com:vml" xmlns:wp14="http://schemas.microsoft.com/office/word/2010/wordprocessingDrawing" xmlns:wp="http://schemas.openxmlformats.org/drawingml/2006/wordprocessingDrawing" xmlns:w10="urn:schemas-microsoft-com:office:word" xmlns:w="http://schemas.openxmlformats.org/wordprocessingml/2006/main" xmlns:w14="http://schemas.microsoft.com/office/word/2010/wordml" xmlns:w15="http://schemas.microsoft.com/office/word/2012/wordml" xmlns:w16cex="http://schemas.microsoft.com/office/word/2018/wordml/cex" xmlns:w16cid="http://schemas.microsoft.com/office/word/2016/wordml/cid" xmlns:w16="http://schemas.microsoft.com/office/word/2018/wordml" xmlns:w16sdtdh="http://schemas.microsoft.com/office/word/2020/wordml/sdtdatahash" xmlns:w16se="http://schemas.microsoft.com/office/word/2015/wordml/symex" xmlns:wpg="http://schemas.microsoft.com/office/word/2010/wordprocessingGroup" xmlns:wpi="http://schemas.microsoft.com/office/word/2010/wordprocessingInk" xmlns:wne="http://schemas.microsoft.com/office/word/2006/wordml" xmlns:wps="http://schemas.microsoft.com/office/word/2010/wordprocessingShape" mc:Ignorable="w14 w15 w16se w16cid w16 w16cex w16sdtdh wp14">
   <w:footnote w:type="separator" w:id="-1">
     <w:p>
       <w:pPr>
@@ -6257,7 +5580,7 @@
 </file>
 
 <file path=word/numbering.xml><?xml version="1.0" encoding="utf-8"?>
-<w:numbering xmlns:wpc="http://schemas.microsoft.com/office/word/2010/wordprocessingCanvas" xmlns:cx="http://schemas.microsoft.com/office/drawing/2014/chartex" xmlns:cx1="http://schemas.microsoft.com/office/drawing/2015/9/8/chartex" xmlns:cx2="http://schemas.microsoft.com/office/drawing/2015/10/21/chartex" xmlns:cx3="http://schemas.microsoft.com/office/drawing/2016/5/9/chartex" xmlns:cx4="http://schemas.microsoft.com/office/drawing/2016/5/10/chartex" xmlns:cx5="http://schemas.microsoft.com/office/drawing/2016/5/11/chartex" xmlns:cx6="http://schemas.microsoft.com/office/drawing/2016/5/12/chartex" xmlns:cx7="http://schemas.microsoft.com/office/drawing/2016/5/13/chartex" xmlns:cx8="http://schemas.microsoft.com/office/drawing/2016/5/14/chartex" xmlns:mc="http://schemas.openxmlformats.org/markup-compatibility/2006" xmlns:aink="http://schemas.microsoft.com/office/drawing/2016/ink" xmlns:am3d="http://schemas.microsoft.com/office/drawing/2017/model3d" xmlns:o="urn:schemas-microsoft-com:office:office" xmlns:r="http://schemas.openxmlformats.org/officeDocument/2006/relationships" xmlns:m="http://schemas.openxmlformats.org/officeDocument/2006/math" xmlns:v="urn:schemas-microsoft-com:vml" xmlns:wp14="http://schemas.microsoft.com/office/word/2010/wordprocessingDrawing" xmlns:wp="http://schemas.openxmlformats.org/drawingml/2006/wordprocessingDrawing" xmlns:w10="urn:schemas-microsoft-com:office:word" xmlns:w="http://schemas.openxmlformats.org/wordprocessingml/2006/main" xmlns:w14="http://schemas.microsoft.com/office/word/2010/wordml" xmlns:w15="http://schemas.microsoft.com/office/word/2012/wordml" xmlns:w16cid="http://schemas.microsoft.com/office/word/2016/wordml/cid" xmlns:w16se="http://schemas.microsoft.com/office/word/2015/wordml/symex" xmlns:wpg="http://schemas.microsoft.com/office/word/2010/wordprocessingGroup" xmlns:wpi="http://schemas.microsoft.com/office/word/2010/wordprocessingInk" xmlns:wne="http://schemas.microsoft.com/office/word/2006/wordml" xmlns:wps="http://schemas.microsoft.com/office/word/2010/wordprocessingShape" mc:Ignorable="w14 w15 w16se w16cid wp14">
+<w:numbering xmlns:wpc="http://schemas.microsoft.com/office/word/2010/wordprocessingCanvas" xmlns:cx="http://schemas.microsoft.com/office/drawing/2014/chartex" xmlns:cx1="http://schemas.microsoft.com/office/drawing/2015/9/8/chartex" xmlns:cx2="http://schemas.microsoft.com/office/drawing/2015/10/21/chartex" xmlns:cx3="http://schemas.microsoft.com/office/drawing/2016/5/9/chartex" xmlns:cx4="http://schemas.microsoft.com/office/drawing/2016/5/10/chartex" xmlns:cx5="http://schemas.microsoft.com/office/drawing/2016/5/11/chartex" xmlns:cx6="http://schemas.microsoft.com/office/drawing/2016/5/12/chartex" xmlns:cx7="http://schemas.microsoft.com/office/drawing/2016/5/13/chartex" xmlns:cx8="http://schemas.microsoft.com/office/drawing/2016/5/14/chartex" xmlns:mc="http://schemas.openxmlformats.org/markup-compatibility/2006" xmlns:aink="http://schemas.microsoft.com/office/drawing/2016/ink" xmlns:am3d="http://schemas.microsoft.com/office/drawing/2017/model3d" xmlns:o="urn:schemas-microsoft-com:office:office" xmlns:r="http://schemas.openxmlformats.org/officeDocument/2006/relationships" xmlns:m="http://schemas.openxmlformats.org/officeDocument/2006/math" xmlns:v="urn:schemas-microsoft-com:vml" xmlns:wp14="http://schemas.microsoft.com/office/word/2010/wordprocessingDrawing" xmlns:wp="http://schemas.openxmlformats.org/drawingml/2006/wordprocessingDrawing" xmlns:w10="urn:schemas-microsoft-com:office:word" xmlns:w="http://schemas.openxmlformats.org/wordprocessingml/2006/main" xmlns:w14="http://schemas.microsoft.com/office/word/2010/wordml" xmlns:w15="http://schemas.microsoft.com/office/word/2012/wordml" xmlns:w16cex="http://schemas.microsoft.com/office/word/2018/wordml/cex" xmlns:w16cid="http://schemas.microsoft.com/office/word/2016/wordml/cid" xmlns:w16="http://schemas.microsoft.com/office/word/2018/wordml" xmlns:w16sdtdh="http://schemas.microsoft.com/office/word/2020/wordml/sdtdatahash" xmlns:w16se="http://schemas.microsoft.com/office/word/2015/wordml/symex" xmlns:wpg="http://schemas.microsoft.com/office/word/2010/wordprocessingGroup" xmlns:wpi="http://schemas.microsoft.com/office/word/2010/wordprocessingInk" xmlns:wne="http://schemas.microsoft.com/office/word/2006/wordml" xmlns:wps="http://schemas.microsoft.com/office/word/2010/wordprocessingShape" mc:Ignorable="w14 w15 w16se w16cid w16 w16cex w16sdtdh wp14">
   <w:abstractNum w:abstractNumId="0" w15:restartNumberingAfterBreak="0">
     <w:nsid w:val="0D0C48B9"/>
     <w:multiLevelType w:val="hybridMultilevel"/>
@@ -8431,7 +7754,7 @@
 </file>
 
 <file path=word/styles.xml><?xml version="1.0" encoding="utf-8"?>
-<w:styles xmlns:mc="http://schemas.openxmlformats.org/markup-compatibility/2006" xmlns:r="http://schemas.openxmlformats.org/officeDocument/2006/relationships" xmlns:w="http://schemas.openxmlformats.org/wordprocessingml/2006/main" xmlns:w14="http://schemas.microsoft.com/office/word/2010/wordml" xmlns:w15="http://schemas.microsoft.com/office/word/2012/wordml" xmlns:w16cid="http://schemas.microsoft.com/office/word/2016/wordml/cid" xmlns:w16se="http://schemas.microsoft.com/office/word/2015/wordml/symex" mc:Ignorable="w14 w15 w16se w16cid">
+<w:styles xmlns:mc="http://schemas.openxmlformats.org/markup-compatibility/2006" xmlns:r="http://schemas.openxmlformats.org/officeDocument/2006/relationships" xmlns:w="http://schemas.openxmlformats.org/wordprocessingml/2006/main" xmlns:w14="http://schemas.microsoft.com/office/word/2010/wordml" xmlns:w15="http://schemas.microsoft.com/office/word/2012/wordml" xmlns:w16cex="http://schemas.microsoft.com/office/word/2018/wordml/cex" xmlns:w16cid="http://schemas.microsoft.com/office/word/2016/wordml/cid" xmlns:w16="http://schemas.microsoft.com/office/word/2018/wordml" xmlns:w16sdtdh="http://schemas.microsoft.com/office/word/2020/wordml/sdtdatahash" xmlns:w16se="http://schemas.microsoft.com/office/word/2015/wordml/symex" mc:Ignorable="w14 w15 w16se w16cid w16 w16cex w16sdtdh">
   <w:docDefaults>
     <w:rPrDefault>
       <w:rPr>
@@ -8825,15 +8148,15 @@
     <w:lsdException w:name="Unresolved Mention" w:semiHidden="1" w:unhideWhenUsed="1"/>
     <w:lsdException w:name="Smart Link" w:semiHidden="1" w:unhideWhenUsed="1"/>
   </w:latentStyles>
-  <w:style w:type="paragraph" w:default="1" w:styleId="Normlny">
+  <w:style w:type="paragraph" w:default="1" w:styleId="Normal">
     <w:name w:val="Normal"/>
     <w:qFormat/>
   </w:style>
-  <w:style w:type="paragraph" w:styleId="Nadpis1">
+  <w:style w:type="paragraph" w:styleId="Heading1">
     <w:name w:val="heading 1"/>
-    <w:basedOn w:val="Normlny"/>
-    <w:next w:val="Normlny"/>
-    <w:link w:val="Nadpis1Char"/>
+    <w:basedOn w:val="Normal"/>
+    <w:next w:val="Normal"/>
+    <w:link w:val="Heading1Char"/>
     <w:uiPriority w:val="9"/>
     <w:qFormat/>
     <w:rsid w:val="006657ED"/>
@@ -8850,11 +8173,11 @@
       <w:szCs w:val="32"/>
     </w:rPr>
   </w:style>
-  <w:style w:type="paragraph" w:styleId="Nadpis2">
+  <w:style w:type="paragraph" w:styleId="Heading2">
     <w:name w:val="heading 2"/>
-    <w:basedOn w:val="Normlny"/>
-    <w:next w:val="Normlny"/>
-    <w:link w:val="Nadpis2Char"/>
+    <w:basedOn w:val="Normal"/>
+    <w:next w:val="Normal"/>
+    <w:link w:val="Heading2Char"/>
     <w:uiPriority w:val="9"/>
     <w:unhideWhenUsed/>
     <w:qFormat/>
@@ -8872,11 +8195,11 @@
       <w:szCs w:val="26"/>
     </w:rPr>
   </w:style>
-  <w:style w:type="paragraph" w:styleId="Nadpis3">
+  <w:style w:type="paragraph" w:styleId="Heading3">
     <w:name w:val="heading 3"/>
-    <w:basedOn w:val="Normlny"/>
-    <w:next w:val="Normlny"/>
-    <w:link w:val="Nadpis3Char"/>
+    <w:basedOn w:val="Normal"/>
+    <w:next w:val="Normal"/>
+    <w:link w:val="Heading3Char"/>
     <w:uiPriority w:val="9"/>
     <w:unhideWhenUsed/>
     <w:qFormat/>
@@ -8894,13 +8217,13 @@
       <w:szCs w:val="24"/>
     </w:rPr>
   </w:style>
-  <w:style w:type="character" w:default="1" w:styleId="Predvolenpsmoodseku">
+  <w:style w:type="character" w:default="1" w:styleId="DefaultParagraphFont">
     <w:name w:val="Default Paragraph Font"/>
     <w:uiPriority w:val="1"/>
     <w:semiHidden/>
     <w:unhideWhenUsed/>
   </w:style>
-  <w:style w:type="table" w:default="1" w:styleId="Normlnatabuka">
+  <w:style w:type="table" w:default="1" w:styleId="TableNormal">
     <w:name w:val="Normal Table"/>
     <w:uiPriority w:val="99"/>
     <w:semiHidden/>
@@ -8915,15 +8238,15 @@
       </w:tblCellMar>
     </w:tblPr>
   </w:style>
-  <w:style w:type="numbering" w:default="1" w:styleId="Bezzoznamu">
+  <w:style w:type="numbering" w:default="1" w:styleId="NoList">
     <w:name w:val="No List"/>
     <w:uiPriority w:val="99"/>
     <w:semiHidden/>
     <w:unhideWhenUsed/>
   </w:style>
-  <w:style w:type="paragraph" w:styleId="Odsekzoznamu">
+  <w:style w:type="paragraph" w:styleId="ListParagraph">
     <w:name w:val="List Paragraph"/>
-    <w:basedOn w:val="Normlny"/>
+    <w:basedOn w:val="Normal"/>
     <w:uiPriority w:val="34"/>
     <w:qFormat/>
     <w:rsid w:val="00D12AEC"/>
@@ -8932,10 +8255,10 @@
       <w:contextualSpacing/>
     </w:pPr>
   </w:style>
-  <w:style w:type="character" w:customStyle="1" w:styleId="Nadpis1Char">
-    <w:name w:val="Nadpis 1 Char"/>
-    <w:basedOn w:val="Predvolenpsmoodseku"/>
-    <w:link w:val="Nadpis1"/>
+  <w:style w:type="character" w:customStyle="1" w:styleId="Heading1Char">
+    <w:name w:val="Heading 1 Char"/>
+    <w:basedOn w:val="DefaultParagraphFont"/>
+    <w:link w:val="Heading1"/>
     <w:uiPriority w:val="9"/>
     <w:rsid w:val="006657ED"/>
     <w:rPr>
@@ -8946,10 +8269,10 @@
       <w:lang w:val="en-US"/>
     </w:rPr>
   </w:style>
-  <w:style w:type="paragraph" w:styleId="Hlavikaobsahu">
+  <w:style w:type="paragraph" w:styleId="TOCHeading">
     <w:name w:val="TOC Heading"/>
-    <w:basedOn w:val="Nadpis1"/>
-    <w:next w:val="Normlny"/>
+    <w:basedOn w:val="Heading1"/>
+    <w:next w:val="Normal"/>
     <w:uiPriority w:val="39"/>
     <w:unhideWhenUsed/>
     <w:qFormat/>
@@ -8961,10 +8284,10 @@
       <w:lang w:eastAsia="sk-SK"/>
     </w:rPr>
   </w:style>
-  <w:style w:type="character" w:customStyle="1" w:styleId="Nadpis2Char">
-    <w:name w:val="Nadpis 2 Char"/>
-    <w:basedOn w:val="Predvolenpsmoodseku"/>
-    <w:link w:val="Nadpis2"/>
+  <w:style w:type="character" w:customStyle="1" w:styleId="Heading2Char">
+    <w:name w:val="Heading 2 Char"/>
+    <w:basedOn w:val="DefaultParagraphFont"/>
+    <w:link w:val="Heading2"/>
     <w:uiPriority w:val="9"/>
     <w:rsid w:val="00695FBA"/>
     <w:rPr>
@@ -8975,10 +8298,10 @@
       <w:lang w:val="en-US"/>
     </w:rPr>
   </w:style>
-  <w:style w:type="paragraph" w:styleId="Textbubliny">
+  <w:style w:type="paragraph" w:styleId="BalloonText">
     <w:name w:val="Balloon Text"/>
-    <w:basedOn w:val="Normlny"/>
-    <w:link w:val="TextbublinyChar"/>
+    <w:basedOn w:val="Normal"/>
+    <w:link w:val="BalloonTextChar"/>
     <w:uiPriority w:val="99"/>
     <w:semiHidden/>
     <w:unhideWhenUsed/>
@@ -8992,10 +8315,10 @@
       <w:szCs w:val="18"/>
     </w:rPr>
   </w:style>
-  <w:style w:type="character" w:customStyle="1" w:styleId="TextbublinyChar">
-    <w:name w:val="Text bubliny Char"/>
-    <w:basedOn w:val="Predvolenpsmoodseku"/>
-    <w:link w:val="Textbubliny"/>
+  <w:style w:type="character" w:customStyle="1" w:styleId="BalloonTextChar">
+    <w:name w:val="Balloon Text Char"/>
+    <w:basedOn w:val="DefaultParagraphFont"/>
+    <w:link w:val="BalloonText"/>
     <w:uiPriority w:val="99"/>
     <w:semiHidden/>
     <w:rsid w:val="00695FBA"/>
@@ -9006,10 +8329,10 @@
       <w:lang w:val="en-US"/>
     </w:rPr>
   </w:style>
-  <w:style w:type="paragraph" w:styleId="Obsah2">
+  <w:style w:type="paragraph" w:styleId="TOC2">
     <w:name w:val="toc 2"/>
-    <w:basedOn w:val="Normlny"/>
-    <w:next w:val="Normlny"/>
+    <w:basedOn w:val="Normal"/>
+    <w:next w:val="Normal"/>
     <w:autoRedefine/>
     <w:uiPriority w:val="39"/>
     <w:unhideWhenUsed/>
@@ -9029,10 +8352,10 @@
       <w:lang w:eastAsia="sk-SK"/>
     </w:rPr>
   </w:style>
-  <w:style w:type="paragraph" w:styleId="Obsah1">
+  <w:style w:type="paragraph" w:styleId="TOC1">
     <w:name w:val="toc 1"/>
-    <w:basedOn w:val="Normlny"/>
-    <w:next w:val="Normlny"/>
+    <w:basedOn w:val="Normal"/>
+    <w:next w:val="Normal"/>
     <w:autoRedefine/>
     <w:uiPriority w:val="39"/>
     <w:unhideWhenUsed/>
@@ -9051,10 +8374,10 @@
       <w:lang w:val="en-US" w:eastAsia="sk-SK"/>
     </w:rPr>
   </w:style>
-  <w:style w:type="paragraph" w:styleId="Obsah3">
+  <w:style w:type="paragraph" w:styleId="TOC3">
     <w:name w:val="toc 3"/>
-    <w:basedOn w:val="Normlny"/>
-    <w:next w:val="Normlny"/>
+    <w:basedOn w:val="Normal"/>
+    <w:next w:val="Normal"/>
     <w:autoRedefine/>
     <w:uiPriority w:val="39"/>
     <w:unhideWhenUsed/>
@@ -9068,9 +8391,9 @@
       <w:lang w:eastAsia="sk-SK"/>
     </w:rPr>
   </w:style>
-  <w:style w:type="character" w:styleId="Hypertextovprepojenie">
+  <w:style w:type="character" w:styleId="Hyperlink">
     <w:name w:val="Hyperlink"/>
-    <w:basedOn w:val="Predvolenpsmoodseku"/>
+    <w:basedOn w:val="DefaultParagraphFont"/>
     <w:uiPriority w:val="99"/>
     <w:unhideWhenUsed/>
     <w:rsid w:val="00AE2B1B"/>
@@ -9079,10 +8402,10 @@
       <w:u w:val="single"/>
     </w:rPr>
   </w:style>
-  <w:style w:type="paragraph" w:styleId="Hlavika">
+  <w:style w:type="paragraph" w:styleId="Header">
     <w:name w:val="header"/>
-    <w:basedOn w:val="Normlny"/>
-    <w:link w:val="HlavikaChar"/>
+    <w:basedOn w:val="Normal"/>
+    <w:link w:val="HeaderChar"/>
     <w:uiPriority w:val="99"/>
     <w:unhideWhenUsed/>
     <w:rsid w:val="00336F55"/>
@@ -9094,17 +8417,17 @@
       <w:spacing w:after="0" w:line="240" w:lineRule="auto"/>
     </w:pPr>
   </w:style>
-  <w:style w:type="character" w:customStyle="1" w:styleId="HlavikaChar">
-    <w:name w:val="Hlavička Char"/>
-    <w:basedOn w:val="Predvolenpsmoodseku"/>
-    <w:link w:val="Hlavika"/>
+  <w:style w:type="character" w:customStyle="1" w:styleId="HeaderChar">
+    <w:name w:val="Header Char"/>
+    <w:basedOn w:val="DefaultParagraphFont"/>
+    <w:link w:val="Header"/>
     <w:uiPriority w:val="99"/>
     <w:rsid w:val="00336F55"/>
   </w:style>
-  <w:style w:type="paragraph" w:styleId="Pta">
+  <w:style w:type="paragraph" w:styleId="Footer">
     <w:name w:val="footer"/>
-    <w:basedOn w:val="Normlny"/>
-    <w:link w:val="PtaChar"/>
+    <w:basedOn w:val="Normal"/>
+    <w:link w:val="FooterChar"/>
     <w:uiPriority w:val="99"/>
     <w:unhideWhenUsed/>
     <w:rsid w:val="00336F55"/>
@@ -9116,16 +8439,16 @@
       <w:spacing w:after="0" w:line="240" w:lineRule="auto"/>
     </w:pPr>
   </w:style>
-  <w:style w:type="character" w:customStyle="1" w:styleId="PtaChar">
-    <w:name w:val="Päta Char"/>
-    <w:basedOn w:val="Predvolenpsmoodseku"/>
-    <w:link w:val="Pta"/>
+  <w:style w:type="character" w:customStyle="1" w:styleId="FooterChar">
+    <w:name w:val="Footer Char"/>
+    <w:basedOn w:val="DefaultParagraphFont"/>
+    <w:link w:val="Footer"/>
     <w:uiPriority w:val="99"/>
     <w:rsid w:val="00336F55"/>
   </w:style>
-  <w:style w:type="paragraph" w:styleId="Normlnywebov">
+  <w:style w:type="paragraph" w:styleId="NormalWeb">
     <w:name w:val="Normal (Web)"/>
-    <w:basedOn w:val="Normlny"/>
+    <w:basedOn w:val="Normal"/>
     <w:uiPriority w:val="99"/>
     <w:unhideWhenUsed/>
     <w:rsid w:val="008F2451"/>
@@ -9139,9 +8462,9 @@
       <w:lang w:eastAsia="sk-SK"/>
     </w:rPr>
   </w:style>
-  <w:style w:type="character" w:styleId="Nevyrieenzmienka">
+  <w:style w:type="character" w:styleId="UnresolvedMention">
     <w:name w:val="Unresolved Mention"/>
-    <w:basedOn w:val="Predvolenpsmoodseku"/>
+    <w:basedOn w:val="DefaultParagraphFont"/>
     <w:uiPriority w:val="99"/>
     <w:semiHidden/>
     <w:unhideWhenUsed/>
@@ -9151,9 +8474,9 @@
       <w:shd w:val="clear" w:color="auto" w:fill="E1DFDD"/>
     </w:rPr>
   </w:style>
-  <w:style w:type="character" w:styleId="PouitHypertextovPrepojenie">
+  <w:style w:type="character" w:styleId="FollowedHyperlink">
     <w:name w:val="FollowedHyperlink"/>
-    <w:basedOn w:val="Predvolenpsmoodseku"/>
+    <w:basedOn w:val="DefaultParagraphFont"/>
     <w:uiPriority w:val="99"/>
     <w:semiHidden/>
     <w:unhideWhenUsed/>
@@ -9163,9 +8486,9 @@
       <w:u w:val="single"/>
     </w:rPr>
   </w:style>
-  <w:style w:type="character" w:styleId="Zvraznenodkaz">
+  <w:style w:type="character" w:styleId="IntenseReference">
     <w:name w:val="Intense Reference"/>
-    <w:basedOn w:val="Predvolenpsmoodseku"/>
+    <w:basedOn w:val="DefaultParagraphFont"/>
     <w:uiPriority w:val="32"/>
     <w:qFormat/>
     <w:rsid w:val="004B4FE7"/>
@@ -9177,10 +8500,10 @@
       <w:spacing w:val="5"/>
     </w:rPr>
   </w:style>
-  <w:style w:type="character" w:customStyle="1" w:styleId="Nadpis3Char">
-    <w:name w:val="Nadpis 3 Char"/>
-    <w:basedOn w:val="Predvolenpsmoodseku"/>
-    <w:link w:val="Nadpis3"/>
+  <w:style w:type="character" w:customStyle="1" w:styleId="Heading3Char">
+    <w:name w:val="Heading 3 Char"/>
+    <w:basedOn w:val="DefaultParagraphFont"/>
+    <w:link w:val="Heading3"/>
     <w:uiPriority w:val="9"/>
     <w:rsid w:val="00AF2B63"/>
     <w:rPr>

</xml_diff>